<commit_message>
Updated entries in project diary, and updated use-case diagrams.
</commit_message>
<xml_diff>
--- a/Project Diary/diary.docx
+++ b/Project Diary/diary.docx
@@ -1,6 +1,6 @@
 
 <file path=word/document.xml><?xml version="1.0" encoding="utf-8"?>
-<w:document xmlns:wpc="http://schemas.microsoft.com/office/word/2010/wordprocessingCanvas" xmlns:cx="http://schemas.microsoft.com/office/drawing/2014/chartex" xmlns:cx1="http://schemas.microsoft.com/office/drawing/2015/9/8/chartex" xmlns:cx2="http://schemas.microsoft.com/office/drawing/2015/10/21/chartex" xmlns:cx3="http://schemas.microsoft.com/office/drawing/2016/5/9/chartex" xmlns:cx4="http://schemas.microsoft.com/office/drawing/2016/5/10/chartex" xmlns:cx5="http://schemas.microsoft.com/office/drawing/2016/5/11/chartex" xmlns:cx6="http://schemas.microsoft.com/office/drawing/2016/5/12/chartex" xmlns:cx7="http://schemas.microsoft.com/office/drawing/2016/5/13/chartex" xmlns:cx8="http://schemas.microsoft.com/office/drawing/2016/5/14/chartex" xmlns:mc="http://schemas.openxmlformats.org/markup-compatibility/2006" xmlns:aink="http://schemas.microsoft.com/office/drawing/2016/ink" xmlns:am3d="http://schemas.microsoft.com/office/drawing/2017/model3d" xmlns:o="urn:schemas-microsoft-com:office:office" xmlns:oel="http://schemas.microsoft.com/office/2019/extlst" xmlns:r="http://schemas.openxmlformats.org/officeDocument/2006/relationships" xmlns:m="http://schemas.openxmlformats.org/officeDocument/2006/math" xmlns:v="urn:schemas-microsoft-com:vml" xmlns:wp14="http://schemas.microsoft.com/office/word/2010/wordprocessingDrawing" xmlns:wp="http://schemas.openxmlformats.org/drawingml/2006/wordprocessingDrawing" xmlns:w10="urn:schemas-microsoft-com:office:word" xmlns:w="http://schemas.openxmlformats.org/wordprocessingml/2006/main" xmlns:w14="http://schemas.microsoft.com/office/word/2010/wordml" xmlns:w15="http://schemas.microsoft.com/office/word/2012/wordml" xmlns:w16cex="http://schemas.microsoft.com/office/word/2018/wordml/cex" xmlns:w16cid="http://schemas.microsoft.com/office/word/2016/wordml/cid" xmlns:w16="http://schemas.microsoft.com/office/word/2018/wordml" xmlns:w16sdtdh="http://schemas.microsoft.com/office/word/2020/wordml/sdtdatahash" xmlns:w16se="http://schemas.microsoft.com/office/word/2015/wordml/symex" xmlns:wpg="http://schemas.microsoft.com/office/word/2010/wordprocessingGroup" xmlns:wpi="http://schemas.microsoft.com/office/word/2010/wordprocessingInk" xmlns:wne="http://schemas.microsoft.com/office/word/2006/wordml" xmlns:wps="http://schemas.microsoft.com/office/word/2010/wordprocessingShape" mc:Ignorable="w14 w15 w16se w16cid w16 w16cex w16sdtdh wp14">
+<w:document xmlns:wpc="http://schemas.microsoft.com/office/word/2010/wordprocessingCanvas" xmlns:cx="http://schemas.microsoft.com/office/drawing/2014/chartex" xmlns:cx1="http://schemas.microsoft.com/office/drawing/2015/9/8/chartex" xmlns:cx2="http://schemas.microsoft.com/office/drawing/2015/10/21/chartex" xmlns:cx3="http://schemas.microsoft.com/office/drawing/2016/5/9/chartex" xmlns:cx4="http://schemas.microsoft.com/office/drawing/2016/5/10/chartex" xmlns:cx5="http://schemas.microsoft.com/office/drawing/2016/5/11/chartex" xmlns:cx6="http://schemas.microsoft.com/office/drawing/2016/5/12/chartex" xmlns:cx7="http://schemas.microsoft.com/office/drawing/2016/5/13/chartex" xmlns:cx8="http://schemas.microsoft.com/office/drawing/2016/5/14/chartex" xmlns:mc="http://schemas.openxmlformats.org/markup-compatibility/2006" xmlns:aink="http://schemas.microsoft.com/office/drawing/2016/ink" xmlns:am3d="http://schemas.microsoft.com/office/drawing/2017/model3d" xmlns:o="urn:schemas-microsoft-com:office:office" xmlns:r="http://schemas.openxmlformats.org/officeDocument/2006/relationships" xmlns:m="http://schemas.openxmlformats.org/officeDocument/2006/math" xmlns:v="urn:schemas-microsoft-com:vml" xmlns:wp14="http://schemas.microsoft.com/office/word/2010/wordprocessingDrawing" xmlns:wp="http://schemas.openxmlformats.org/drawingml/2006/wordprocessingDrawing" xmlns:w10="urn:schemas-microsoft-com:office:word" xmlns:w="http://schemas.openxmlformats.org/wordprocessingml/2006/main" xmlns:w14="http://schemas.microsoft.com/office/word/2010/wordml" xmlns:w15="http://schemas.microsoft.com/office/word/2012/wordml" xmlns:w16cex="http://schemas.microsoft.com/office/word/2018/wordml/cex" xmlns:w16cid="http://schemas.microsoft.com/office/word/2016/wordml/cid" xmlns:w16="http://schemas.microsoft.com/office/word/2018/wordml" xmlns:w16sdtdh="http://schemas.microsoft.com/office/word/2020/wordml/sdtdatahash" xmlns:w16se="http://schemas.microsoft.com/office/word/2015/wordml/symex" xmlns:wpg="http://schemas.microsoft.com/office/word/2010/wordprocessingGroup" xmlns:wpi="http://schemas.microsoft.com/office/word/2010/wordprocessingInk" xmlns:wne="http://schemas.microsoft.com/office/word/2006/wordml" xmlns:wps="http://schemas.microsoft.com/office/word/2010/wordprocessingShape" mc:Ignorable="w14 w15 w16se w16cid w16 w16cex w16sdtdh wp14">
   <w:body>
     <w:p>
       <w:pPr>
@@ -73,21 +73,7 @@
         <w:rPr>
           <w:rFonts w:ascii="Arial" w:hAnsi="Arial" w:cs="Arial"/>
         </w:rPr>
-        <w:t xml:space="preserve">Scheduled a </w:t>
-      </w:r>
-      <w:proofErr w:type="gramStart"/>
-      <w:r>
-        <w:rPr>
-          <w:rFonts w:ascii="Arial" w:hAnsi="Arial" w:cs="Arial"/>
-        </w:rPr>
-        <w:t>30 minute</w:t>
-      </w:r>
-      <w:proofErr w:type="gramEnd"/>
-      <w:r>
-        <w:rPr>
-          <w:rFonts w:ascii="Arial" w:hAnsi="Arial" w:cs="Arial"/>
-        </w:rPr>
-        <w:t xml:space="preserve"> supervisory meetings with supervisor on a weekly basis, </w:t>
+        <w:t xml:space="preserve">Scheduled a 30 minute supervisory meetings with supervisor on a weekly basis, </w:t>
       </w:r>
       <w:r>
         <w:rPr>
@@ -133,7 +119,13 @@
         <w:rPr>
           <w:rFonts w:ascii="Arial" w:hAnsi="Arial" w:cs="Arial"/>
         </w:rPr>
-        <w:t>Need to collate all background research done during the summer in order categorise the findings according to a specific problem domain.</w:t>
+        <w:t xml:space="preserve">Need to collate all background research done during the summer in order categorise the findings </w:t>
+      </w:r>
+      <w:r>
+        <w:rPr>
+          <w:rFonts w:ascii="Arial" w:hAnsi="Arial" w:cs="Arial"/>
+        </w:rPr>
+        <w:t>according to a specific problem domain.</w:t>
       </w:r>
     </w:p>
     <w:p>
@@ -187,21 +179,7 @@
         <w:rPr>
           <w:rFonts w:ascii="Arial" w:hAnsi="Arial" w:cs="Arial"/>
         </w:rPr>
-        <w:t xml:space="preserve">Create a project plan document yielding background </w:t>
-      </w:r>
-      <w:proofErr w:type="gramStart"/>
-      <w:r>
-        <w:rPr>
-          <w:rFonts w:ascii="Arial" w:hAnsi="Arial" w:cs="Arial"/>
-        </w:rPr>
-        <w:t>researches</w:t>
-      </w:r>
-      <w:proofErr w:type="gramEnd"/>
-      <w:r>
-        <w:rPr>
-          <w:rFonts w:ascii="Arial" w:hAnsi="Arial" w:cs="Arial"/>
-        </w:rPr>
-        <w:t>.</w:t>
+        <w:t>Create a project plan document yielding background researches.</w:t>
       </w:r>
     </w:p>
     <w:p>
@@ -233,16 +211,14 @@
         <w:rPr>
           <w:rFonts w:ascii="Arial" w:hAnsi="Arial" w:cs="Arial"/>
         </w:rPr>
-        <w:t xml:space="preserve">Need to sort references in project notes </w:t>
-      </w:r>
-      <w:proofErr w:type="gramStart"/>
-      <w:r>
-        <w:rPr>
-          <w:rFonts w:ascii="Arial" w:hAnsi="Arial" w:cs="Arial"/>
-        </w:rPr>
-        <w:t>document</w:t>
-      </w:r>
-      <w:proofErr w:type="gramEnd"/>
+        <w:t>Nee</w:t>
+      </w:r>
+      <w:r>
+        <w:rPr>
+          <w:rFonts w:ascii="Arial" w:hAnsi="Arial" w:cs="Arial"/>
+        </w:rPr>
+        <w:t>d to sort references in project notes document</w:t>
+      </w:r>
     </w:p>
     <w:p>
       <w:pPr>
@@ -349,7 +325,13 @@
         <w:rPr>
           <w:rFonts w:ascii="Arial" w:hAnsi="Arial" w:cs="Arial"/>
         </w:rPr>
-        <w:t>Organise into sections, the existing mobile applications that I have researched.</w:t>
+        <w:t xml:space="preserve">Organise into sections, the existing mobile </w:t>
+      </w:r>
+      <w:r>
+        <w:rPr>
+          <w:rFonts w:ascii="Arial" w:hAnsi="Arial" w:cs="Arial"/>
+        </w:rPr>
+        <w:t>applications that I have researched.</w:t>
       </w:r>
     </w:p>
     <w:p>
@@ -431,21 +413,13 @@
         <w:rPr>
           <w:rFonts w:ascii="Arial" w:hAnsi="Arial" w:cs="Arial"/>
         </w:rPr>
-        <w:t xml:space="preserve">Making sure </w:t>
-      </w:r>
-      <w:proofErr w:type="spellStart"/>
-      <w:r>
-        <w:rPr>
-          <w:rFonts w:ascii="Arial" w:hAnsi="Arial" w:cs="Arial"/>
-        </w:rPr>
-        <w:t>harvard</w:t>
-      </w:r>
-      <w:proofErr w:type="spellEnd"/>
-      <w:r>
-        <w:rPr>
-          <w:rFonts w:ascii="Arial" w:hAnsi="Arial" w:cs="Arial"/>
-        </w:rPr>
-        <w:t xml:space="preserve"> referencing is used in referencing section in report.</w:t>
+        <w:t>Making sure harvard referencing is used in referencing section</w:t>
+      </w:r>
+      <w:r>
+        <w:rPr>
+          <w:rFonts w:ascii="Arial" w:hAnsi="Arial" w:cs="Arial"/>
+        </w:rPr>
+        <w:t xml:space="preserve"> in report.</w:t>
       </w:r>
     </w:p>
     <w:p>
@@ -483,7 +457,7 @@
         </w:rPr>
         <w:t xml:space="preserve">Review research paper </w:t>
       </w:r>
-      <w:hyperlink r:id="rId7" w:history="1">
+      <w:hyperlink r:id="rId8" w:history="1">
         <w:r>
           <w:rPr>
             <w:rFonts w:ascii="Arial" w:hAnsi="Arial" w:cs="Arial"/>
@@ -507,7 +481,13 @@
         <w:rPr>
           <w:rFonts w:ascii="Arial" w:hAnsi="Arial" w:cs="Arial"/>
         </w:rPr>
-        <w:t>Look through the advantages of a smartphone being used for opening opportunities for online health care.</w:t>
+        <w:t xml:space="preserve">Look through the advantages of a smartphone </w:t>
+      </w:r>
+      <w:r>
+        <w:rPr>
+          <w:rFonts w:ascii="Arial" w:hAnsi="Arial" w:cs="Arial"/>
+        </w:rPr>
+        <w:t>being used for opening opportunities for online health care.</w:t>
       </w:r>
     </w:p>
     <w:p>
@@ -525,6 +505,7 @@
         <w:rPr>
           <w:rFonts w:ascii="Arial" w:hAnsi="Arial" w:cs="Arial"/>
         </w:rPr>
+        <w:lastRenderedPageBreak/>
         <w:t>During Covid-19 lockdown, it was an important time for online health services.</w:t>
       </w:r>
     </w:p>
@@ -543,14 +524,13 @@
         <w:rPr>
           <w:rFonts w:ascii="Arial" w:hAnsi="Arial" w:cs="Arial"/>
         </w:rPr>
-        <w:t xml:space="preserve">Substantial numbers of patients are stilling missing their regular eye check since the Covid-19 lockdown, and opticians are currently requesting patients to book </w:t>
-      </w:r>
-      <w:r>
-        <w:rPr>
-          <w:rFonts w:ascii="Arial" w:hAnsi="Arial" w:cs="Arial"/>
-        </w:rPr>
-        <w:lastRenderedPageBreak/>
-        <w:t>for an eye-test appointments. Resulting patients have uncorrected eye conditions/problems that have not yet been diagnosed during the period.</w:t>
+        <w:t>Substantial numbers of patients are stilling missing their regular eye check since the Covid-19 lockdown, and opticians are currently requesting patients to book for an eye-test appointments. Resulting patients have uncorrected eye conditions/problems that</w:t>
+      </w:r>
+      <w:r>
+        <w:rPr>
+          <w:rFonts w:ascii="Arial" w:hAnsi="Arial" w:cs="Arial"/>
+        </w:rPr>
+        <w:t xml:space="preserve"> have not yet been diagnosed during the period.</w:t>
       </w:r>
     </w:p>
     <w:p>
@@ -618,7 +598,13 @@
         <w:rPr>
           <w:rFonts w:ascii="Arial" w:hAnsi="Arial" w:cs="Arial"/>
         </w:rPr>
-        <w:t>Review app reviews from application vendors such as App Store, and Google Player Store</w:t>
+        <w:t>Review app reviews from application vendors such</w:t>
+      </w:r>
+      <w:r>
+        <w:rPr>
+          <w:rFonts w:ascii="Arial" w:hAnsi="Arial" w:cs="Arial"/>
+        </w:rPr>
+        <w:t xml:space="preserve"> as App Store, and Google Player Store</w:t>
       </w:r>
     </w:p>
     <w:p>
@@ -636,16 +622,8 @@
         <w:rPr>
           <w:rFonts w:ascii="Arial" w:hAnsi="Arial" w:cs="Arial"/>
         </w:rPr>
-        <w:t xml:space="preserve">Add to </w:t>
-      </w:r>
-      <w:proofErr w:type="gramStart"/>
-      <w:r>
-        <w:rPr>
-          <w:rFonts w:ascii="Arial" w:hAnsi="Arial" w:cs="Arial"/>
-        </w:rPr>
-        <w:t>references</w:t>
-      </w:r>
-      <w:proofErr w:type="gramEnd"/>
+        <w:t>Add to references</w:t>
+      </w:r>
     </w:p>
     <w:p>
       <w:pPr>
@@ -658,7 +636,7 @@
           <w:rFonts w:ascii="Arial" w:hAnsi="Arial" w:cs="Arial"/>
         </w:rPr>
       </w:pPr>
-      <w:hyperlink r:id="rId8" w:history="1">
+      <w:hyperlink r:id="rId9" w:history="1">
         <w:r>
           <w:rPr>
             <w:rFonts w:ascii="Arial" w:hAnsi="Arial" w:cs="Arial"/>
@@ -678,7 +656,13 @@
         <w:rPr>
           <w:rFonts w:ascii="Arial" w:hAnsi="Arial" w:cs="Arial"/>
         </w:rPr>
-        <w:t>October 2023</w:t>
+        <w:t>October 2</w:t>
+      </w:r>
+      <w:r>
+        <w:rPr>
+          <w:rFonts w:ascii="Arial" w:hAnsi="Arial" w:cs="Arial"/>
+        </w:rPr>
+        <w:t>023</w:t>
       </w:r>
     </w:p>
     <w:p>
@@ -710,21 +694,7 @@
         <w:rPr>
           <w:rFonts w:ascii="Arial" w:hAnsi="Arial" w:cs="Arial"/>
         </w:rPr>
-        <w:t xml:space="preserve">Review literature review on eye </w:t>
-      </w:r>
-      <w:proofErr w:type="gramStart"/>
-      <w:r>
-        <w:rPr>
-          <w:rFonts w:ascii="Arial" w:hAnsi="Arial" w:cs="Arial"/>
-        </w:rPr>
-        <w:t>health, and</w:t>
-      </w:r>
-      <w:proofErr w:type="gramEnd"/>
-      <w:r>
-        <w:rPr>
-          <w:rFonts w:ascii="Arial" w:hAnsi="Arial" w:cs="Arial"/>
-        </w:rPr>
-        <w:t xml:space="preserve"> removed parts of the literature study that were not relevant to the background research.</w:t>
+        <w:t>Review literature review on eye health, and removed parts of the literature study that were not relevant to the background research.</w:t>
       </w:r>
     </w:p>
     <w:p>
@@ -756,7 +726,7 @@
           <w:rFonts w:ascii="Arial" w:hAnsi="Arial" w:cs="Arial"/>
         </w:rPr>
       </w:pPr>
-      <w:hyperlink r:id="rId9" w:history="1">
+      <w:hyperlink r:id="rId10" w:history="1">
         <w:r>
           <w:rPr>
             <w:rFonts w:ascii="Arial" w:hAnsi="Arial" w:cs="Arial"/>
@@ -780,21 +750,13 @@
         <w:rPr>
           <w:rFonts w:ascii="Arial" w:hAnsi="Arial" w:cs="Arial"/>
         </w:rPr>
-        <w:t xml:space="preserve">For discussing about the significance of health apps during </w:t>
-      </w:r>
-      <w:proofErr w:type="spellStart"/>
-      <w:r>
-        <w:rPr>
-          <w:rFonts w:ascii="Arial" w:hAnsi="Arial" w:cs="Arial"/>
-        </w:rPr>
-        <w:t>CoVID</w:t>
-      </w:r>
-      <w:proofErr w:type="spellEnd"/>
-      <w:r>
-        <w:rPr>
-          <w:rFonts w:ascii="Arial" w:hAnsi="Arial" w:cs="Arial"/>
-        </w:rPr>
-        <w:t xml:space="preserve"> 19, and how it has revolutionised how we receive health services from the health sector.</w:t>
+        <w:t>For discussing about the significance of health apps during CoVID 19, and how it has revolutionised how we receive healt</w:t>
+      </w:r>
+      <w:r>
+        <w:rPr>
+          <w:rFonts w:ascii="Arial" w:hAnsi="Arial" w:cs="Arial"/>
+        </w:rPr>
+        <w:t>h services from the health sector.</w:t>
       </w:r>
     </w:p>
     <w:p>
@@ -884,7 +846,13 @@
         <w:rPr>
           <w:rFonts w:ascii="Arial" w:hAnsi="Arial" w:cs="Arial"/>
         </w:rPr>
-        <w:t>May not adhere to time constraints.</w:t>
+        <w:t>May not adher</w:t>
+      </w:r>
+      <w:r>
+        <w:rPr>
+          <w:rFonts w:ascii="Arial" w:hAnsi="Arial" w:cs="Arial"/>
+        </w:rPr>
+        <w:t>e to time constraints.</w:t>
       </w:r>
     </w:p>
     <w:p>
@@ -934,21 +902,8 @@
         <w:rPr>
           <w:rFonts w:ascii="Arial" w:hAnsi="Arial" w:cs="Arial"/>
         </w:rPr>
-        <w:t xml:space="preserve">Consulted guides on literature review, and how to </w:t>
-      </w:r>
-      <w:proofErr w:type="gramStart"/>
-      <w:r>
-        <w:rPr>
-          <w:rFonts w:ascii="Arial" w:hAnsi="Arial" w:cs="Arial"/>
-        </w:rPr>
-        <w:t>improving</w:t>
-      </w:r>
-      <w:proofErr w:type="gramEnd"/>
-      <w:r>
-        <w:rPr>
-          <w:rFonts w:ascii="Arial" w:hAnsi="Arial" w:cs="Arial"/>
-        </w:rPr>
-        <w:t xml:space="preserve"> search query for research papers/journals.</w:t>
+        <w:lastRenderedPageBreak/>
+        <w:t>Consulted guides on literature review, and how to improving search query for research papers/journals.</w:t>
       </w:r>
     </w:p>
     <w:p>
@@ -980,7 +935,13 @@
         <w:rPr>
           <w:rFonts w:ascii="Arial" w:hAnsi="Arial" w:cs="Arial"/>
         </w:rPr>
-        <w:t>17/10/2023 – 27/10/2023</w:t>
+        <w:t>1</w:t>
+      </w:r>
+      <w:r>
+        <w:rPr>
+          <w:rFonts w:ascii="Arial" w:hAnsi="Arial" w:cs="Arial"/>
+        </w:rPr>
+        <w:t>7/10/2023 – 27/10/2023</w:t>
       </w:r>
     </w:p>
     <w:p>
@@ -1012,8 +973,440 @@
         <w:rPr>
           <w:rFonts w:ascii="Arial" w:hAnsi="Arial" w:cs="Arial"/>
         </w:rPr>
+        <w:t>November 2023</w:t>
+      </w:r>
+    </w:p>
+    <w:p>
+      <w:pPr>
+        <w:pStyle w:val="Heading3"/>
+        <w:rPr>
+          <w:rFonts w:ascii="Arial" w:hAnsi="Arial" w:cs="Arial"/>
+        </w:rPr>
+      </w:pPr>
+      <w:r>
+        <w:rPr>
+          <w:rFonts w:ascii="Arial" w:hAnsi="Arial" w:cs="Arial"/>
+        </w:rPr>
+        <w:t>27/10/2023 – 10/11/2023</w:t>
+      </w:r>
+    </w:p>
+    <w:p>
+      <w:pPr>
+        <w:pStyle w:val="Textbody"/>
+        <w:numPr>
+          <w:ilvl w:val="0"/>
+          <w:numId w:val="9"/>
+        </w:numPr>
+        <w:rPr>
+          <w:rFonts w:ascii="Arial" w:hAnsi="Arial" w:cs="Arial"/>
+        </w:rPr>
+      </w:pPr>
+      <w:r>
+        <w:rPr>
+          <w:rFonts w:ascii="Arial" w:hAnsi="Arial" w:cs="Arial"/>
+        </w:rPr>
+        <w:t>Focused on ethics approval</w:t>
+      </w:r>
+    </w:p>
+    <w:p>
+      <w:pPr>
+        <w:pStyle w:val="Textbody"/>
+        <w:numPr>
+          <w:ilvl w:val="0"/>
+          <w:numId w:val="9"/>
+        </w:numPr>
+        <w:rPr>
+          <w:rFonts w:ascii="Arial" w:hAnsi="Arial" w:cs="Arial"/>
+        </w:rPr>
+      </w:pPr>
+      <w:r>
+        <w:rPr>
+          <w:rFonts w:ascii="Arial" w:hAnsi="Arial" w:cs="Arial"/>
+        </w:rPr>
+        <w:t xml:space="preserve">Using interviews as a way collecting responses based on a </w:t>
+      </w:r>
+      <w:r>
+        <w:rPr>
+          <w:rFonts w:ascii="Arial" w:hAnsi="Arial" w:cs="Arial"/>
+        </w:rPr>
+        <w:t>given use-case of an eye health application being used.</w:t>
+      </w:r>
+    </w:p>
+    <w:p>
+      <w:pPr>
+        <w:pStyle w:val="Textbody"/>
+        <w:numPr>
+          <w:ilvl w:val="0"/>
+          <w:numId w:val="9"/>
+        </w:numPr>
+        <w:rPr>
+          <w:rFonts w:ascii="Arial" w:hAnsi="Arial" w:cs="Arial"/>
+        </w:rPr>
+      </w:pPr>
+      <w:r>
+        <w:rPr>
+          <w:rFonts w:ascii="Arial" w:hAnsi="Arial" w:cs="Arial"/>
+        </w:rPr>
+        <w:t>Focus on collating historic dates and papers from topic related to eye health.</w:t>
+      </w:r>
+    </w:p>
+    <w:p>
+      <w:pPr>
+        <w:pStyle w:val="Heading3"/>
+        <w:rPr>
+          <w:rFonts w:ascii="Arial" w:hAnsi="Arial" w:cs="Arial"/>
+        </w:rPr>
+      </w:pPr>
+      <w:r>
+        <w:rPr>
+          <w:rFonts w:ascii="Arial" w:hAnsi="Arial" w:cs="Arial"/>
+        </w:rPr>
+        <w:t>13/11/2023 – 04/12/2023</w:t>
+      </w:r>
+    </w:p>
+    <w:p>
+      <w:pPr>
+        <w:pStyle w:val="Textbody"/>
+        <w:numPr>
+          <w:ilvl w:val="0"/>
+          <w:numId w:val="10"/>
+        </w:numPr>
+        <w:rPr>
+          <w:rFonts w:ascii="Arial" w:hAnsi="Arial" w:cs="Arial"/>
+        </w:rPr>
+      </w:pPr>
+      <w:r>
+        <w:rPr>
+          <w:rFonts w:ascii="Arial" w:hAnsi="Arial" w:cs="Arial"/>
+        </w:rPr>
+        <w:t xml:space="preserve">Performed knowledge elicitation activities of the conducting of interviews through in person and </w:t>
+      </w:r>
+      <w:r>
+        <w:rPr>
+          <w:rFonts w:ascii="Arial" w:hAnsi="Arial" w:cs="Arial"/>
+        </w:rPr>
+        <w:t>online.</w:t>
+      </w:r>
+    </w:p>
+    <w:p>
+      <w:pPr>
+        <w:pStyle w:val="Textbody"/>
+        <w:numPr>
+          <w:ilvl w:val="0"/>
+          <w:numId w:val="10"/>
+        </w:numPr>
+        <w:rPr>
+          <w:rFonts w:ascii="Arial" w:hAnsi="Arial" w:cs="Arial"/>
+        </w:rPr>
+      </w:pPr>
+      <w:r>
+        <w:rPr>
+          <w:rFonts w:ascii="Arial" w:hAnsi="Arial" w:cs="Arial"/>
+        </w:rPr>
+        <w:t>Analysed responses obtained from the interviews.</w:t>
+      </w:r>
+    </w:p>
+    <w:p>
+      <w:pPr>
+        <w:pStyle w:val="Textbody"/>
+        <w:numPr>
+          <w:ilvl w:val="0"/>
+          <w:numId w:val="10"/>
+        </w:numPr>
+        <w:rPr>
+          <w:rFonts w:ascii="Arial" w:hAnsi="Arial" w:cs="Arial"/>
+        </w:rPr>
+      </w:pPr>
+      <w:r>
+        <w:rPr>
+          <w:rFonts w:ascii="Arial" w:hAnsi="Arial" w:cs="Arial"/>
+        </w:rPr>
+        <w:t>Explored existing eye health applications.</w:t>
+      </w:r>
+    </w:p>
+    <w:p>
+      <w:pPr>
+        <w:pStyle w:val="Textbody"/>
+        <w:numPr>
+          <w:ilvl w:val="0"/>
+          <w:numId w:val="10"/>
+        </w:numPr>
+        <w:rPr>
+          <w:rFonts w:ascii="Arial" w:hAnsi="Arial" w:cs="Arial"/>
+        </w:rPr>
+      </w:pPr>
+      <w:r>
+        <w:rPr>
+          <w:rFonts w:ascii="Arial" w:hAnsi="Arial" w:cs="Arial"/>
+        </w:rPr>
+        <w:t>Identified Non-functional and Functional requirements from Background research and Knowledge Elicitation activities and has prioritised them using MoSCoW.</w:t>
+      </w:r>
+    </w:p>
+    <w:p>
+      <w:pPr>
+        <w:pStyle w:val="Textbody"/>
+        <w:numPr>
+          <w:ilvl w:val="0"/>
+          <w:numId w:val="10"/>
+        </w:numPr>
+        <w:rPr>
+          <w:rFonts w:ascii="Arial" w:hAnsi="Arial" w:cs="Arial"/>
+        </w:rPr>
+      </w:pPr>
+      <w:r>
+        <w:rPr>
+          <w:rFonts w:ascii="Arial" w:hAnsi="Arial" w:cs="Arial"/>
+        </w:rPr>
+        <w:t>I</w:t>
+      </w:r>
+      <w:r>
+        <w:rPr>
+          <w:rFonts w:ascii="Arial" w:hAnsi="Arial" w:cs="Arial"/>
+        </w:rPr>
+        <w:t>dentified potential risks that may occur and has documented them in Risk Management report.</w:t>
+      </w:r>
+    </w:p>
+    <w:p>
+      <w:pPr>
+        <w:pStyle w:val="Textbody"/>
+        <w:numPr>
+          <w:ilvl w:val="0"/>
+          <w:numId w:val="10"/>
+        </w:numPr>
+        <w:rPr>
+          <w:rFonts w:ascii="Arial" w:hAnsi="Arial" w:cs="Arial"/>
+        </w:rPr>
+      </w:pPr>
+      <w:r>
+        <w:rPr>
+          <w:rFonts w:ascii="Arial" w:hAnsi="Arial" w:cs="Arial"/>
+        </w:rPr>
+        <w:t>Identified key constraints regarding time management, hardware availability.</w:t>
+      </w:r>
+    </w:p>
+    <w:p>
+      <w:pPr>
+        <w:pStyle w:val="Heading2"/>
+        <w:rPr>
+          <w:rFonts w:ascii="Arial" w:hAnsi="Arial" w:cs="Arial"/>
+        </w:rPr>
+      </w:pPr>
+      <w:r>
+        <w:rPr>
+          <w:rFonts w:ascii="Arial" w:hAnsi="Arial" w:cs="Arial"/>
+        </w:rPr>
+        <w:t>December 2023</w:t>
+      </w:r>
+    </w:p>
+    <w:p>
+      <w:pPr>
+        <w:pStyle w:val="Heading3"/>
+        <w:rPr>
+          <w:rFonts w:ascii="Arial" w:hAnsi="Arial" w:cs="Arial"/>
+        </w:rPr>
+      </w:pPr>
+      <w:r>
+        <w:rPr>
+          <w:rFonts w:ascii="Arial" w:hAnsi="Arial" w:cs="Arial"/>
+        </w:rPr>
+        <w:t>04/12/2023 - 15/12/2023</w:t>
+      </w:r>
+    </w:p>
+    <w:p>
+      <w:pPr>
+        <w:pStyle w:val="Textbody"/>
+        <w:numPr>
+          <w:ilvl w:val="0"/>
+          <w:numId w:val="11"/>
+        </w:numPr>
+        <w:rPr>
+          <w:rFonts w:ascii="Arial" w:hAnsi="Arial" w:cs="Arial"/>
+        </w:rPr>
+      </w:pPr>
+      <w:r>
+        <w:rPr>
+          <w:rFonts w:ascii="Arial" w:hAnsi="Arial" w:cs="Arial"/>
+        </w:rPr>
+        <w:t>Need to perform justification of selected hardwar</w:t>
+      </w:r>
+      <w:r>
+        <w:rPr>
+          <w:rFonts w:ascii="Arial" w:hAnsi="Arial" w:cs="Arial"/>
+        </w:rPr>
+        <w:t>e and development tools, whilst performing comparisons.</w:t>
+      </w:r>
+    </w:p>
+    <w:p>
+      <w:pPr>
+        <w:pStyle w:val="Textbody"/>
+        <w:numPr>
+          <w:ilvl w:val="0"/>
+          <w:numId w:val="11"/>
+        </w:numPr>
+        <w:rPr>
+          <w:rFonts w:ascii="Arial" w:hAnsi="Arial" w:cs="Arial"/>
+        </w:rPr>
+      </w:pPr>
+      <w:r>
+        <w:rPr>
+          <w:rFonts w:ascii="Arial" w:hAnsi="Arial" w:cs="Arial"/>
+        </w:rPr>
+        <w:t>Currently in the design process of creating wireframe designs, use-case diagrams, and database schema.</w:t>
+      </w:r>
+    </w:p>
+    <w:p>
+      <w:pPr>
+        <w:pStyle w:val="Heading3"/>
+        <w:rPr>
+          <w:rFonts w:ascii="Arial" w:hAnsi="Arial" w:cs="Arial"/>
+        </w:rPr>
+      </w:pPr>
+      <w:r>
+        <w:rPr>
+          <w:rFonts w:ascii="Arial" w:hAnsi="Arial" w:cs="Arial"/>
+        </w:rPr>
+        <w:t>15/12/2023 – 05/1/2024</w:t>
+      </w:r>
+    </w:p>
+    <w:p>
+      <w:pPr>
+        <w:pStyle w:val="Textbody"/>
+        <w:numPr>
+          <w:ilvl w:val="0"/>
+          <w:numId w:val="12"/>
+        </w:numPr>
+        <w:rPr>
+          <w:rFonts w:ascii="Arial" w:hAnsi="Arial" w:cs="Arial"/>
+        </w:rPr>
+      </w:pPr>
+      <w:r>
+        <w:rPr>
+          <w:rFonts w:ascii="Arial" w:hAnsi="Arial" w:cs="Arial"/>
+        </w:rPr>
+        <w:t>Prepared git repository for the implementation of the eye health applicati</w:t>
+      </w:r>
+      <w:r>
+        <w:rPr>
+          <w:rFonts w:ascii="Arial" w:hAnsi="Arial" w:cs="Arial"/>
+        </w:rPr>
+        <w:t>on</w:t>
+      </w:r>
+    </w:p>
+    <w:p>
+      <w:pPr>
+        <w:pStyle w:val="Textbody"/>
+        <w:numPr>
+          <w:ilvl w:val="0"/>
+          <w:numId w:val="12"/>
+        </w:numPr>
+        <w:rPr>
+          <w:rFonts w:ascii="Arial" w:hAnsi="Arial" w:cs="Arial"/>
+        </w:rPr>
+      </w:pPr>
+      <w:r>
+        <w:rPr>
+          <w:rFonts w:ascii="Arial" w:hAnsi="Arial" w:cs="Arial"/>
+        </w:rPr>
+        <w:t>Setted up IDE for Android mobile app development.</w:t>
+      </w:r>
+    </w:p>
+    <w:p>
+      <w:pPr>
+        <w:pStyle w:val="Textbody"/>
+        <w:numPr>
+          <w:ilvl w:val="0"/>
+          <w:numId w:val="12"/>
+        </w:numPr>
+        <w:rPr>
+          <w:rFonts w:ascii="Arial" w:hAnsi="Arial" w:cs="Arial"/>
+        </w:rPr>
+      </w:pPr>
+      <w:r>
+        <w:rPr>
+          <w:rFonts w:ascii="Arial" w:hAnsi="Arial" w:cs="Arial"/>
+        </w:rPr>
         <w:lastRenderedPageBreak/>
-        <w:t>November 2023</w:t>
+        <w:t>Created a basic template of the mobile application.</w:t>
+      </w:r>
+    </w:p>
+    <w:p>
+      <w:pPr>
+        <w:pStyle w:val="Textbody"/>
+        <w:numPr>
+          <w:ilvl w:val="0"/>
+          <w:numId w:val="12"/>
+        </w:numPr>
+        <w:rPr>
+          <w:rFonts w:ascii="Arial" w:hAnsi="Arial" w:cs="Arial"/>
+        </w:rPr>
+      </w:pPr>
+      <w:r>
+        <w:rPr>
+          <w:rFonts w:ascii="Arial" w:hAnsi="Arial" w:cs="Arial"/>
+        </w:rPr>
+        <w:t>Reviewing API documentation on navigation, creating ViewModels to communicate between UI Screens etc.</w:t>
+      </w:r>
+    </w:p>
+    <w:p>
+      <w:pPr>
+        <w:pStyle w:val="Textbody"/>
+        <w:numPr>
+          <w:ilvl w:val="0"/>
+          <w:numId w:val="12"/>
+        </w:numPr>
+        <w:rPr>
+          <w:rFonts w:ascii="Arial" w:hAnsi="Arial" w:cs="Arial"/>
+        </w:rPr>
+      </w:pPr>
+      <w:r>
+        <w:rPr>
+          <w:rFonts w:ascii="Arial" w:hAnsi="Arial" w:cs="Arial"/>
+        </w:rPr>
+        <w:t>Attempted a start on the navigation between diffe</w:t>
+      </w:r>
+      <w:r>
+        <w:rPr>
+          <w:rFonts w:ascii="Arial" w:hAnsi="Arial" w:cs="Arial"/>
+        </w:rPr>
+        <w:t>rent screens, navigation components, and created first interactive vision tool game.</w:t>
+      </w:r>
+    </w:p>
+    <w:p>
+      <w:pPr>
+        <w:pStyle w:val="Textbody"/>
+        <w:numPr>
+          <w:ilvl w:val="0"/>
+          <w:numId w:val="12"/>
+        </w:numPr>
+        <w:rPr>
+          <w:rFonts w:ascii="Arial" w:hAnsi="Arial" w:cs="Arial"/>
+        </w:rPr>
+      </w:pPr>
+      <w:r>
+        <w:rPr>
+          <w:rFonts w:ascii="Arial" w:hAnsi="Arial" w:cs="Arial"/>
+        </w:rPr>
+        <w:t>Need to focus on implementing database scheme, need to choose database package, decide if database is going to be a local database or one that is to be hosted.</w:t>
+      </w:r>
+    </w:p>
+    <w:p>
+      <w:pPr>
+        <w:pStyle w:val="Heading2"/>
+        <w:rPr>
+          <w:rFonts w:ascii="Arial" w:hAnsi="Arial" w:cs="Arial"/>
+        </w:rPr>
+      </w:pPr>
+      <w:r>
+        <w:rPr>
+          <w:rFonts w:ascii="Arial" w:hAnsi="Arial" w:cs="Arial"/>
+        </w:rPr>
+        <w:t>January 202</w:t>
+      </w:r>
+      <w:r>
+        <w:rPr>
+          <w:rFonts w:ascii="Arial" w:hAnsi="Arial" w:cs="Arial"/>
+        </w:rPr>
+        <w:t>4</w:t>
       </w:r>
     </w:p>
     <w:p>
@@ -1027,554 +1420,384 @@
         <w:rPr>
           <w:rFonts w:ascii="Arial" w:hAnsi="Arial" w:cs="Arial"/>
         </w:rPr>
-        <w:t>27/10/2023 – 10/11/2023</w:t>
-      </w:r>
-    </w:p>
-    <w:p>
-      <w:pPr>
-        <w:pStyle w:val="Textbody"/>
-        <w:numPr>
-          <w:ilvl w:val="0"/>
-          <w:numId w:val="9"/>
-        </w:numPr>
-        <w:rPr>
-          <w:rFonts w:ascii="Arial" w:hAnsi="Arial" w:cs="Arial"/>
-        </w:rPr>
-      </w:pPr>
-      <w:r>
-        <w:rPr>
-          <w:rFonts w:ascii="Arial" w:hAnsi="Arial" w:cs="Arial"/>
-        </w:rPr>
-        <w:t xml:space="preserve">Focused on ethics </w:t>
-      </w:r>
-      <w:proofErr w:type="gramStart"/>
-      <w:r>
-        <w:rPr>
-          <w:rFonts w:ascii="Arial" w:hAnsi="Arial" w:cs="Arial"/>
-        </w:rPr>
-        <w:t>approval</w:t>
-      </w:r>
-      <w:proofErr w:type="gramEnd"/>
-    </w:p>
-    <w:p>
-      <w:pPr>
-        <w:pStyle w:val="Textbody"/>
-        <w:numPr>
-          <w:ilvl w:val="0"/>
-          <w:numId w:val="9"/>
-        </w:numPr>
-        <w:rPr>
-          <w:rFonts w:ascii="Arial" w:hAnsi="Arial" w:cs="Arial"/>
-        </w:rPr>
-      </w:pPr>
-      <w:r>
-        <w:rPr>
-          <w:rFonts w:ascii="Arial" w:hAnsi="Arial" w:cs="Arial"/>
-        </w:rPr>
-        <w:t>Using interviews as a way collecting responses based on a given use-case of an eye health application being used.</w:t>
-      </w:r>
-    </w:p>
-    <w:p>
-      <w:pPr>
-        <w:pStyle w:val="Textbody"/>
-        <w:numPr>
-          <w:ilvl w:val="0"/>
-          <w:numId w:val="9"/>
-        </w:numPr>
-        <w:rPr>
-          <w:rFonts w:ascii="Arial" w:hAnsi="Arial" w:cs="Arial"/>
-        </w:rPr>
-      </w:pPr>
-      <w:r>
-        <w:rPr>
-          <w:rFonts w:ascii="Arial" w:hAnsi="Arial" w:cs="Arial"/>
-        </w:rPr>
-        <w:t>Focus on collating historic dates and papers from topic related to eye health.</w:t>
-      </w:r>
-    </w:p>
-    <w:p>
-      <w:pPr>
-        <w:pStyle w:val="Heading3"/>
-        <w:rPr>
-          <w:rFonts w:ascii="Arial" w:hAnsi="Arial" w:cs="Arial"/>
-        </w:rPr>
-      </w:pPr>
-      <w:r>
-        <w:rPr>
-          <w:rFonts w:ascii="Arial" w:hAnsi="Arial" w:cs="Arial"/>
-        </w:rPr>
-        <w:t>13/11/2023 – 04/12/2023</w:t>
-      </w:r>
-    </w:p>
-    <w:p>
-      <w:pPr>
-        <w:pStyle w:val="Textbody"/>
-        <w:numPr>
-          <w:ilvl w:val="0"/>
-          <w:numId w:val="10"/>
-        </w:numPr>
-        <w:rPr>
-          <w:rFonts w:ascii="Arial" w:hAnsi="Arial" w:cs="Arial"/>
-        </w:rPr>
-      </w:pPr>
-      <w:r>
-        <w:rPr>
-          <w:rFonts w:ascii="Arial" w:hAnsi="Arial" w:cs="Arial"/>
-        </w:rPr>
-        <w:t>Performed knowledge elicitation activities of the conducting of interviews through in person and online.</w:t>
-      </w:r>
-    </w:p>
-    <w:p>
-      <w:pPr>
-        <w:pStyle w:val="Textbody"/>
-        <w:numPr>
-          <w:ilvl w:val="0"/>
-          <w:numId w:val="10"/>
-        </w:numPr>
-        <w:rPr>
-          <w:rFonts w:ascii="Arial" w:hAnsi="Arial" w:cs="Arial"/>
-        </w:rPr>
-      </w:pPr>
-      <w:r>
-        <w:rPr>
-          <w:rFonts w:ascii="Arial" w:hAnsi="Arial" w:cs="Arial"/>
-        </w:rPr>
-        <w:t>Analysed responses obtained from the interviews.</w:t>
-      </w:r>
-    </w:p>
-    <w:p>
-      <w:pPr>
-        <w:pStyle w:val="Textbody"/>
-        <w:numPr>
-          <w:ilvl w:val="0"/>
-          <w:numId w:val="10"/>
-        </w:numPr>
-        <w:rPr>
-          <w:rFonts w:ascii="Arial" w:hAnsi="Arial" w:cs="Arial"/>
-        </w:rPr>
-      </w:pPr>
-      <w:r>
-        <w:rPr>
-          <w:rFonts w:ascii="Arial" w:hAnsi="Arial" w:cs="Arial"/>
-        </w:rPr>
-        <w:t>Explored existing eye health applications.</w:t>
-      </w:r>
-    </w:p>
-    <w:p>
-      <w:pPr>
-        <w:pStyle w:val="Textbody"/>
-        <w:numPr>
-          <w:ilvl w:val="0"/>
-          <w:numId w:val="10"/>
-        </w:numPr>
-        <w:rPr>
-          <w:rFonts w:ascii="Arial" w:hAnsi="Arial" w:cs="Arial"/>
-        </w:rPr>
-      </w:pPr>
-      <w:r>
-        <w:rPr>
-          <w:rFonts w:ascii="Arial" w:hAnsi="Arial" w:cs="Arial"/>
-        </w:rPr>
-        <w:t xml:space="preserve">Identified Non-functional and Functional requirements from Background research and Knowledge Elicitation activities and has prioritised them using </w:t>
-      </w:r>
-      <w:proofErr w:type="spellStart"/>
-      <w:r>
-        <w:rPr>
-          <w:rFonts w:ascii="Arial" w:hAnsi="Arial" w:cs="Arial"/>
-        </w:rPr>
-        <w:t>MoSCoW</w:t>
-      </w:r>
-      <w:proofErr w:type="spellEnd"/>
-      <w:r>
-        <w:rPr>
-          <w:rFonts w:ascii="Arial" w:hAnsi="Arial" w:cs="Arial"/>
-        </w:rPr>
-        <w:t>.</w:t>
-      </w:r>
-    </w:p>
-    <w:p>
-      <w:pPr>
-        <w:pStyle w:val="Textbody"/>
-        <w:numPr>
-          <w:ilvl w:val="0"/>
-          <w:numId w:val="10"/>
-        </w:numPr>
-        <w:rPr>
-          <w:rFonts w:ascii="Arial" w:hAnsi="Arial" w:cs="Arial"/>
-        </w:rPr>
-      </w:pPr>
-      <w:r>
-        <w:rPr>
-          <w:rFonts w:ascii="Arial" w:hAnsi="Arial" w:cs="Arial"/>
-        </w:rPr>
-        <w:t>Identified potential risks that may occur and has documented them in Risk Management report.</w:t>
-      </w:r>
-    </w:p>
-    <w:p>
-      <w:pPr>
-        <w:pStyle w:val="Textbody"/>
-        <w:numPr>
-          <w:ilvl w:val="0"/>
-          <w:numId w:val="10"/>
-        </w:numPr>
-        <w:rPr>
-          <w:rFonts w:ascii="Arial" w:hAnsi="Arial" w:cs="Arial"/>
-        </w:rPr>
-      </w:pPr>
-      <w:r>
-        <w:rPr>
-          <w:rFonts w:ascii="Arial" w:hAnsi="Arial" w:cs="Arial"/>
-        </w:rPr>
-        <w:t>Identified key constraints regarding time management, hardware availability.</w:t>
-      </w:r>
-    </w:p>
-    <w:p>
-      <w:pPr>
-        <w:pStyle w:val="Heading2"/>
-        <w:rPr>
-          <w:rFonts w:ascii="Arial" w:hAnsi="Arial" w:cs="Arial"/>
-        </w:rPr>
-      </w:pPr>
-      <w:r>
-        <w:rPr>
-          <w:rFonts w:ascii="Arial" w:hAnsi="Arial" w:cs="Arial"/>
-        </w:rPr>
-        <w:t>December 2023</w:t>
-      </w:r>
-    </w:p>
-    <w:p>
-      <w:pPr>
-        <w:pStyle w:val="Heading3"/>
-        <w:rPr>
-          <w:rFonts w:ascii="Arial" w:hAnsi="Arial" w:cs="Arial"/>
-        </w:rPr>
-      </w:pPr>
-      <w:r>
-        <w:rPr>
-          <w:rFonts w:ascii="Arial" w:hAnsi="Arial" w:cs="Arial"/>
-        </w:rPr>
-        <w:t>04/12/2023 - 15/12/2023</w:t>
-      </w:r>
-    </w:p>
-    <w:p>
-      <w:pPr>
-        <w:pStyle w:val="Textbody"/>
-        <w:numPr>
-          <w:ilvl w:val="0"/>
-          <w:numId w:val="11"/>
-        </w:numPr>
-        <w:rPr>
-          <w:rFonts w:ascii="Arial" w:hAnsi="Arial" w:cs="Arial"/>
-        </w:rPr>
-      </w:pPr>
-      <w:r>
-        <w:rPr>
-          <w:rFonts w:ascii="Arial" w:hAnsi="Arial" w:cs="Arial"/>
-        </w:rPr>
-        <w:t>Need to perform justification of selected hardware and development tools, whilst performing comparisons.</w:t>
-      </w:r>
-    </w:p>
-    <w:p>
-      <w:pPr>
-        <w:pStyle w:val="Textbody"/>
-        <w:numPr>
-          <w:ilvl w:val="0"/>
-          <w:numId w:val="11"/>
-        </w:numPr>
-        <w:rPr>
-          <w:rFonts w:ascii="Arial" w:hAnsi="Arial" w:cs="Arial"/>
-        </w:rPr>
-      </w:pPr>
-      <w:r>
-        <w:rPr>
-          <w:rFonts w:ascii="Arial" w:hAnsi="Arial" w:cs="Arial"/>
-        </w:rPr>
-        <w:t>Currently in the design process of creating wireframe designs, use-case diagrams, and database schema.</w:t>
-      </w:r>
-    </w:p>
-    <w:p>
-      <w:pPr>
-        <w:pStyle w:val="Heading3"/>
-        <w:rPr>
-          <w:rFonts w:ascii="Arial" w:hAnsi="Arial" w:cs="Arial"/>
-        </w:rPr>
-      </w:pPr>
-      <w:r>
-        <w:rPr>
-          <w:rFonts w:ascii="Arial" w:hAnsi="Arial" w:cs="Arial"/>
-        </w:rPr>
-        <w:t>15/12/2023 – 05/1/2024</w:t>
-      </w:r>
-    </w:p>
-    <w:p>
-      <w:pPr>
-        <w:pStyle w:val="Textbody"/>
-        <w:numPr>
-          <w:ilvl w:val="0"/>
-          <w:numId w:val="12"/>
-        </w:numPr>
-        <w:rPr>
-          <w:rFonts w:ascii="Arial" w:hAnsi="Arial" w:cs="Arial"/>
-        </w:rPr>
-      </w:pPr>
-      <w:r>
-        <w:rPr>
-          <w:rFonts w:ascii="Arial" w:hAnsi="Arial" w:cs="Arial"/>
-        </w:rPr>
-        <w:t>Prepared git repository for the implementation of the eye health application</w:t>
-      </w:r>
-    </w:p>
-    <w:p>
-      <w:pPr>
-        <w:pStyle w:val="Textbody"/>
-        <w:numPr>
-          <w:ilvl w:val="0"/>
-          <w:numId w:val="12"/>
-        </w:numPr>
-        <w:rPr>
-          <w:rFonts w:ascii="Arial" w:hAnsi="Arial" w:cs="Arial"/>
-        </w:rPr>
-      </w:pPr>
-      <w:proofErr w:type="spellStart"/>
-      <w:r>
-        <w:rPr>
-          <w:rFonts w:ascii="Arial" w:hAnsi="Arial" w:cs="Arial"/>
-        </w:rPr>
-        <w:t>Setted</w:t>
-      </w:r>
-      <w:proofErr w:type="spellEnd"/>
-      <w:r>
-        <w:rPr>
-          <w:rFonts w:ascii="Arial" w:hAnsi="Arial" w:cs="Arial"/>
-        </w:rPr>
-        <w:t xml:space="preserve"> up IDE for Android mobile app development.</w:t>
-      </w:r>
-    </w:p>
-    <w:p>
-      <w:pPr>
-        <w:pStyle w:val="Textbody"/>
-        <w:numPr>
-          <w:ilvl w:val="0"/>
-          <w:numId w:val="12"/>
-        </w:numPr>
-        <w:rPr>
-          <w:rFonts w:ascii="Arial" w:hAnsi="Arial" w:cs="Arial"/>
-        </w:rPr>
-      </w:pPr>
-      <w:r>
-        <w:rPr>
-          <w:rFonts w:ascii="Arial" w:hAnsi="Arial" w:cs="Arial"/>
-        </w:rPr>
-        <w:t>Created a basic template of the mobile application.</w:t>
-      </w:r>
-    </w:p>
-    <w:p>
-      <w:pPr>
-        <w:pStyle w:val="Textbody"/>
-        <w:numPr>
-          <w:ilvl w:val="0"/>
-          <w:numId w:val="12"/>
-        </w:numPr>
-        <w:rPr>
-          <w:rFonts w:ascii="Arial" w:hAnsi="Arial" w:cs="Arial"/>
-        </w:rPr>
-      </w:pPr>
-      <w:r>
-        <w:rPr>
-          <w:rFonts w:ascii="Arial" w:hAnsi="Arial" w:cs="Arial"/>
-        </w:rPr>
-        <w:t xml:space="preserve">Reviewing API documentation on navigation, creating </w:t>
-      </w:r>
-      <w:proofErr w:type="spellStart"/>
-      <w:r>
-        <w:rPr>
-          <w:rFonts w:ascii="Arial" w:hAnsi="Arial" w:cs="Arial"/>
-        </w:rPr>
-        <w:t>ViewModels</w:t>
-      </w:r>
-      <w:proofErr w:type="spellEnd"/>
-      <w:r>
-        <w:rPr>
-          <w:rFonts w:ascii="Arial" w:hAnsi="Arial" w:cs="Arial"/>
-        </w:rPr>
-        <w:t xml:space="preserve"> to communicate between UI Screens etc.</w:t>
-      </w:r>
-    </w:p>
-    <w:p>
-      <w:pPr>
-        <w:pStyle w:val="Textbody"/>
-        <w:numPr>
-          <w:ilvl w:val="0"/>
-          <w:numId w:val="12"/>
-        </w:numPr>
-        <w:rPr>
-          <w:rFonts w:ascii="Arial" w:hAnsi="Arial" w:cs="Arial"/>
-        </w:rPr>
-      </w:pPr>
-      <w:r>
-        <w:rPr>
-          <w:rFonts w:ascii="Arial" w:hAnsi="Arial" w:cs="Arial"/>
-        </w:rPr>
-        <w:t>Attempted a start on the navigation between different screens, navigation components, and created first interactive vision tool game.</w:t>
-      </w:r>
-    </w:p>
-    <w:p>
-      <w:pPr>
-        <w:pStyle w:val="Textbody"/>
-        <w:numPr>
-          <w:ilvl w:val="0"/>
-          <w:numId w:val="12"/>
-        </w:numPr>
-        <w:rPr>
-          <w:rFonts w:ascii="Arial" w:hAnsi="Arial" w:cs="Arial"/>
-        </w:rPr>
-      </w:pPr>
-      <w:r>
-        <w:rPr>
-          <w:rFonts w:ascii="Arial" w:hAnsi="Arial" w:cs="Arial"/>
-        </w:rPr>
-        <w:t>Need to focus on implementing database scheme, need to choose database package, decide if database is going to be a local database or one that is to be hosted.</w:t>
-      </w:r>
-    </w:p>
-    <w:p>
-      <w:pPr>
-        <w:pStyle w:val="Heading2"/>
-        <w:rPr>
-          <w:rFonts w:ascii="Arial" w:hAnsi="Arial" w:cs="Arial"/>
-        </w:rPr>
-      </w:pPr>
-      <w:r>
-        <w:rPr>
-          <w:rFonts w:ascii="Arial" w:hAnsi="Arial" w:cs="Arial"/>
-        </w:rPr>
+        <w:t>05/1/2024 – 15/2/2024</w:t>
+      </w:r>
+    </w:p>
+    <w:p>
+      <w:pPr>
+        <w:pStyle w:val="Textbody"/>
+        <w:numPr>
+          <w:ilvl w:val="0"/>
+          <w:numId w:val="13"/>
+        </w:numPr>
+        <w:rPr>
+          <w:rFonts w:ascii="Arial" w:hAnsi="Arial" w:cs="Arial"/>
+        </w:rPr>
+      </w:pPr>
+      <w:r>
+        <w:rPr>
+          <w:rFonts w:ascii="Arial" w:hAnsi="Arial" w:cs="Arial"/>
+        </w:rPr>
+        <w:t>Database Schema has now been fully implemented.</w:t>
+      </w:r>
+    </w:p>
+    <w:p>
+      <w:pPr>
+        <w:pStyle w:val="Textbody"/>
+        <w:numPr>
+          <w:ilvl w:val="0"/>
+          <w:numId w:val="13"/>
+        </w:numPr>
+        <w:rPr>
+          <w:rFonts w:ascii="Arial" w:hAnsi="Arial" w:cs="Arial"/>
+        </w:rPr>
+      </w:pPr>
+      <w:r>
+        <w:rPr>
+          <w:rFonts w:ascii="Arial" w:hAnsi="Arial" w:cs="Arial"/>
+        </w:rPr>
+        <w:t>Created minimal viable product of the eye health management application.</w:t>
+      </w:r>
+    </w:p>
+    <w:p>
+      <w:pPr>
+        <w:pStyle w:val="Textbody"/>
+        <w:numPr>
+          <w:ilvl w:val="0"/>
+          <w:numId w:val="13"/>
+        </w:numPr>
+        <w:rPr>
+          <w:rFonts w:ascii="Arial" w:hAnsi="Arial" w:cs="Arial"/>
+        </w:rPr>
+      </w:pPr>
+      <w:r>
+        <w:rPr>
+          <w:rFonts w:ascii="Arial" w:hAnsi="Arial" w:cs="Arial"/>
+        </w:rPr>
+        <w:t xml:space="preserve">Configured on GitHub, Continuous Integration tools that are designed for Android applications to </w:t>
+      </w:r>
+      <w:r>
+        <w:rPr>
+          <w:rFonts w:ascii="Arial" w:hAnsi="Arial" w:cs="Arial"/>
+        </w:rPr>
+        <w:t>identify if a particular modification of a module, or a new module causes potential software breakages.</w:t>
+      </w:r>
+    </w:p>
+    <w:p>
+      <w:pPr>
+        <w:pStyle w:val="Textbody"/>
+        <w:numPr>
+          <w:ilvl w:val="0"/>
+          <w:numId w:val="13"/>
+        </w:numPr>
+        <w:rPr>
+          <w:rFonts w:ascii="Arial" w:hAnsi="Arial" w:cs="Arial"/>
+        </w:rPr>
+      </w:pPr>
+      <w:r>
+        <w:rPr>
+          <w:rFonts w:ascii="Arial" w:hAnsi="Arial" w:cs="Arial"/>
+        </w:rPr>
+        <w:t>Created Tests on the backend of the mobile application using Android Unit Tests.</w:t>
+      </w:r>
+    </w:p>
+    <w:p>
+      <w:pPr>
+        <w:pStyle w:val="Textbody"/>
+        <w:numPr>
+          <w:ilvl w:val="0"/>
+          <w:numId w:val="13"/>
+        </w:numPr>
+        <w:rPr>
+          <w:rFonts w:ascii="Arial" w:hAnsi="Arial" w:cs="Arial"/>
+        </w:rPr>
+      </w:pPr>
+      <w:r>
+        <w:rPr>
+          <w:rFonts w:ascii="Arial" w:hAnsi="Arial" w:cs="Arial"/>
+        </w:rPr>
+        <w:t>Created Integration Tests on the Mobile applications, and integrated un</w:t>
+      </w:r>
+      <w:r>
+        <w:rPr>
+          <w:rFonts w:ascii="Arial" w:hAnsi="Arial" w:cs="Arial"/>
+        </w:rPr>
+        <w:t>it tests to identify potential software breakages or defects in a particular software module.</w:t>
+      </w:r>
+    </w:p>
+    <w:p>
+      <w:pPr>
+        <w:pStyle w:val="Textbody"/>
+        <w:numPr>
+          <w:ilvl w:val="0"/>
+          <w:numId w:val="13"/>
+        </w:numPr>
+        <w:rPr>
+          <w:rFonts w:ascii="Arial" w:hAnsi="Arial" w:cs="Arial"/>
+        </w:rPr>
+      </w:pPr>
+      <w:r>
+        <w:rPr>
+          <w:rFonts w:ascii="Arial" w:hAnsi="Arial" w:cs="Arial"/>
+        </w:rPr>
+        <w:t>Revising Chapters in the Final Report.</w:t>
+      </w:r>
+    </w:p>
+    <w:p>
+      <w:pPr>
+        <w:pStyle w:val="Heading1"/>
+      </w:pPr>
+      <w:r>
+        <w:t>February 2024</w:t>
+      </w:r>
+    </w:p>
+    <w:p>
+      <w:pPr>
+        <w:pStyle w:val="Textbody"/>
+        <w:numPr>
+          <w:ilvl w:val="0"/>
+          <w:numId w:val="14"/>
+        </w:numPr>
+      </w:pPr>
+      <w:r>
+        <w:t>Created database migrations for database schema.</w:t>
+      </w:r>
+    </w:p>
+    <w:p>
+      <w:pPr>
+        <w:pStyle w:val="Textbody"/>
+        <w:numPr>
+          <w:ilvl w:val="0"/>
+          <w:numId w:val="14"/>
+        </w:numPr>
+      </w:pPr>
+      <w:r>
+        <w:t>Refactored source code for Tumbling E Test and Colour Blind Test.</w:t>
+      </w:r>
+    </w:p>
+    <w:p>
+      <w:pPr>
+        <w:pStyle w:val="Textbody"/>
+        <w:numPr>
+          <w:ilvl w:val="0"/>
+          <w:numId w:val="14"/>
+        </w:numPr>
+      </w:pPr>
+      <w:r>
+        <w:t>Placed Tumbling E Test and Colour-Blind test in their own activities.</w:t>
+      </w:r>
+    </w:p>
+    <w:p>
+      <w:pPr>
+        <w:pStyle w:val="Textbody"/>
+        <w:numPr>
+          <w:ilvl w:val="0"/>
+          <w:numId w:val="14"/>
+        </w:numPr>
+      </w:pPr>
+      <w:r>
+        <w:t>Used RecyclerView API for managing dynamic list.</w:t>
+      </w:r>
+    </w:p>
+    <w:p>
+      <w:pPr>
+        <w:pStyle w:val="Textbody"/>
+        <w:numPr>
+          <w:ilvl w:val="0"/>
+          <w:numId w:val="14"/>
+        </w:numPr>
+      </w:pPr>
+      <w:r>
+        <w:t>Created notification reminders for reminding users to take their medications.</w:t>
+      </w:r>
+    </w:p>
+    <w:p>
+      <w:pPr>
+        <w:pStyle w:val="Heading1"/>
+      </w:pPr>
+      <w:r>
+        <w:t>March 2024</w:t>
+      </w:r>
+    </w:p>
+    <w:p>
+      <w:pPr>
+        <w:pStyle w:val="Textbody"/>
+        <w:numPr>
+          <w:ilvl w:val="0"/>
+          <w:numId w:val="15"/>
+        </w:numPr>
+      </w:pPr>
+      <w:r>
+        <w:t>Refactored source for notification reminders.</w:t>
+      </w:r>
+    </w:p>
+    <w:p>
+      <w:pPr>
+        <w:pStyle w:val="Textbody"/>
+        <w:numPr>
+          <w:ilvl w:val="0"/>
+          <w:numId w:val="15"/>
+        </w:numPr>
+      </w:pPr>
+      <w:r>
+        <w:t>Modified existing functionality for allowing users to receive notifications at a specific time of the day using AlarmManager API.</w:t>
+      </w:r>
+    </w:p>
+    <w:p>
+      <w:pPr>
+        <w:pStyle w:val="Textbody"/>
+        <w:numPr>
+          <w:ilvl w:val="0"/>
+          <w:numId w:val="15"/>
+        </w:numPr>
+      </w:pPr>
+      <w:r>
+        <w:t>Created Settings for enabling notifications using SharedPreferences API.</w:t>
+      </w:r>
+    </w:p>
+    <w:p>
+      <w:pPr>
+        <w:pStyle w:val="Textbody"/>
+        <w:numPr>
+          <w:ilvl w:val="0"/>
+          <w:numId w:val="15"/>
+        </w:numPr>
+      </w:pPr>
+      <w:r>
         <w:lastRenderedPageBreak/>
-        <w:t>January 2024</w:t>
-      </w:r>
-    </w:p>
-    <w:p>
-      <w:pPr>
-        <w:pStyle w:val="Heading3"/>
-        <w:rPr>
-          <w:rFonts w:ascii="Arial" w:hAnsi="Arial" w:cs="Arial"/>
-        </w:rPr>
-      </w:pPr>
-      <w:r>
-        <w:rPr>
-          <w:rFonts w:ascii="Arial" w:hAnsi="Arial" w:cs="Arial"/>
-        </w:rPr>
-        <w:t>05/1/2024 – 15/2/2024</w:t>
-      </w:r>
-    </w:p>
-    <w:p>
-      <w:pPr>
-        <w:pStyle w:val="Textbody"/>
-        <w:numPr>
-          <w:ilvl w:val="0"/>
-          <w:numId w:val="13"/>
-        </w:numPr>
-        <w:rPr>
-          <w:rFonts w:ascii="Arial" w:hAnsi="Arial" w:cs="Arial"/>
-        </w:rPr>
-      </w:pPr>
-      <w:r>
-        <w:rPr>
-          <w:rFonts w:ascii="Arial" w:hAnsi="Arial" w:cs="Arial"/>
-        </w:rPr>
-        <w:t>Database Schema has now been fully implemented.</w:t>
-      </w:r>
-    </w:p>
-    <w:p>
-      <w:pPr>
-        <w:pStyle w:val="Textbody"/>
-        <w:numPr>
-          <w:ilvl w:val="0"/>
-          <w:numId w:val="13"/>
-        </w:numPr>
-        <w:rPr>
-          <w:rFonts w:ascii="Arial" w:hAnsi="Arial" w:cs="Arial"/>
-        </w:rPr>
-      </w:pPr>
-      <w:r>
-        <w:rPr>
-          <w:rFonts w:ascii="Arial" w:hAnsi="Arial" w:cs="Arial"/>
-        </w:rPr>
-        <w:t>Created minimal viable product of the eye health management application.</w:t>
-      </w:r>
-    </w:p>
-    <w:p>
-      <w:pPr>
-        <w:pStyle w:val="Textbody"/>
-        <w:numPr>
-          <w:ilvl w:val="0"/>
-          <w:numId w:val="13"/>
-        </w:numPr>
-        <w:rPr>
-          <w:rFonts w:ascii="Arial" w:hAnsi="Arial" w:cs="Arial"/>
-        </w:rPr>
-      </w:pPr>
-      <w:r>
-        <w:rPr>
-          <w:rFonts w:ascii="Arial" w:hAnsi="Arial" w:cs="Arial"/>
-        </w:rPr>
-        <w:t>Configured on GitHub, Continuous Integration tools that are designed for Android applications to identify if a particular modification of a module, or a new module causes potential software breakages.</w:t>
-      </w:r>
-    </w:p>
-    <w:p>
-      <w:pPr>
-        <w:pStyle w:val="Textbody"/>
-        <w:numPr>
-          <w:ilvl w:val="0"/>
-          <w:numId w:val="13"/>
-        </w:numPr>
-        <w:rPr>
-          <w:rFonts w:ascii="Arial" w:hAnsi="Arial" w:cs="Arial"/>
-        </w:rPr>
-      </w:pPr>
-      <w:r>
-        <w:rPr>
-          <w:rFonts w:ascii="Arial" w:hAnsi="Arial" w:cs="Arial"/>
-        </w:rPr>
-        <w:t>Created Tests on the backend of the mobile application using Android Unit Tests.</w:t>
-      </w:r>
-    </w:p>
-    <w:p>
-      <w:pPr>
-        <w:pStyle w:val="Textbody"/>
-        <w:numPr>
-          <w:ilvl w:val="0"/>
-          <w:numId w:val="13"/>
-        </w:numPr>
-        <w:rPr>
-          <w:rFonts w:ascii="Arial" w:hAnsi="Arial" w:cs="Arial"/>
-        </w:rPr>
-      </w:pPr>
-      <w:r>
-        <w:rPr>
-          <w:rFonts w:ascii="Arial" w:hAnsi="Arial" w:cs="Arial"/>
-        </w:rPr>
-        <w:t>Created Integration Tests on the Mobile applications, and integrated unit tests to identify potential software breakages or defects in a particular software module.</w:t>
-      </w:r>
-    </w:p>
-    <w:p>
-      <w:pPr>
-        <w:pStyle w:val="Textbody"/>
-        <w:numPr>
-          <w:ilvl w:val="0"/>
-          <w:numId w:val="13"/>
-        </w:numPr>
-        <w:rPr>
-          <w:rFonts w:ascii="Arial" w:hAnsi="Arial" w:cs="Arial"/>
-        </w:rPr>
-      </w:pPr>
-      <w:r>
-        <w:rPr>
-          <w:rFonts w:ascii="Arial" w:hAnsi="Arial" w:cs="Arial"/>
-        </w:rPr>
-        <w:t>Revising Chapters in the Final Report.</w:t>
+        <w:t>Refactored source code for managing notification using intents provided the Settings service.</w:t>
+      </w:r>
+    </w:p>
+    <w:p>
+      <w:pPr>
+        <w:pStyle w:val="Textbody"/>
+        <w:numPr>
+          <w:ilvl w:val="0"/>
+          <w:numId w:val="15"/>
+        </w:numPr>
+      </w:pPr>
+      <w:r>
+        <w:t>Encrypted Database using third-party API.</w:t>
+      </w:r>
+    </w:p>
+    <w:p>
+      <w:pPr>
+        <w:pStyle w:val="Textbody"/>
+        <w:numPr>
+          <w:ilvl w:val="0"/>
+          <w:numId w:val="15"/>
+        </w:numPr>
+      </w:pPr>
+      <w:r>
+        <w:t>Updated release for Mobile Application prior to major changes.</w:t>
+      </w:r>
+    </w:p>
+    <w:p>
+      <w:pPr>
+        <w:pStyle w:val="Textbody"/>
+        <w:numPr>
+          <w:ilvl w:val="0"/>
+          <w:numId w:val="15"/>
+        </w:numPr>
+      </w:pPr>
+      <w:r>
+        <w:t>Completed Ethics declaration forms and relevant documents required for approving eht</w:t>
+      </w:r>
+    </w:p>
+    <w:p>
+      <w:pPr>
+        <w:pStyle w:val="Textbody"/>
+        <w:numPr>
+          <w:ilvl w:val="0"/>
+          <w:numId w:val="15"/>
+        </w:numPr>
+      </w:pPr>
+      <w:r>
+        <w:t>Conducted Usability Tests.</w:t>
+      </w:r>
+    </w:p>
+    <w:p>
+      <w:pPr>
+        <w:pStyle w:val="Textbody"/>
+        <w:numPr>
+          <w:ilvl w:val="0"/>
+          <w:numId w:val="15"/>
+        </w:numPr>
+      </w:pPr>
+      <w:r>
+        <w:t>Analysed test results obtained from usability tests.</w:t>
+      </w:r>
+    </w:p>
+    <w:p>
+      <w:pPr>
+        <w:pStyle w:val="Heading1"/>
+      </w:pPr>
+      <w:r>
+        <w:t>April 2024</w:t>
+      </w:r>
+    </w:p>
+    <w:p>
+      <w:pPr>
+        <w:pStyle w:val="Textbody"/>
+        <w:numPr>
+          <w:ilvl w:val="0"/>
+          <w:numId w:val="16"/>
+        </w:numPr>
+      </w:pPr>
+      <w:r>
+        <w:t>Evaluated tests results obtained from usability tests.</w:t>
+      </w:r>
+    </w:p>
+    <w:p>
+      <w:pPr>
+        <w:pStyle w:val="Textbody"/>
+        <w:numPr>
+          <w:ilvl w:val="0"/>
+          <w:numId w:val="16"/>
+        </w:numPr>
+      </w:pPr>
+      <w:r>
+        <w:t>Revised background research chapter, and drafted new report.</w:t>
+      </w:r>
+    </w:p>
+    <w:p>
+      <w:pPr>
+        <w:pStyle w:val="Textbody"/>
+        <w:numPr>
+          <w:ilvl w:val="0"/>
+          <w:numId w:val="16"/>
+        </w:numPr>
+      </w:pPr>
+      <w:r>
+        <w:t>Updated release for Mobile Application prior to bug fixes and changes to the library used for encrypting database.</w:t>
+      </w:r>
+    </w:p>
+    <w:p>
+      <w:pPr>
+        <w:pStyle w:val="Textbody"/>
+        <w:numPr>
+          <w:ilvl w:val="0"/>
+          <w:numId w:val="16"/>
+        </w:numPr>
+      </w:pPr>
+      <w:r>
+        <w:t>Reviewed other chapters and rewritten them in new report.</w:t>
+      </w:r>
+    </w:p>
+    <w:p>
+      <w:pPr>
+        <w:pStyle w:val="Textbody"/>
+        <w:numPr>
+          <w:ilvl w:val="0"/>
+          <w:numId w:val="16"/>
+        </w:numPr>
+      </w:pPr>
+      <w:r>
+        <w:t>Finalising report for submission.</w:t>
       </w:r>
     </w:p>
     <w:sectPr>
-      <w:headerReference w:type="default" r:id="rId10"/>
+      <w:headerReference w:type="default" r:id="rId11"/>
       <w:pgSz w:w="11906" w:h="16838"/>
       <w:pgMar w:top="1134" w:right="1134" w:bottom="1134" w:left="1134" w:header="720" w:footer="720" w:gutter="0"/>
       <w:cols w:space="720"/>
@@ -1584,7 +1807,7 @@
 </file>
 
 <file path=word/endnotes.xml><?xml version="1.0" encoding="utf-8"?>
-<w:endnotes xmlns:wpc="http://schemas.microsoft.com/office/word/2010/wordprocessingCanvas" xmlns:cx="http://schemas.microsoft.com/office/drawing/2014/chartex" xmlns:cx1="http://schemas.microsoft.com/office/drawing/2015/9/8/chartex" xmlns:cx2="http://schemas.microsoft.com/office/drawing/2015/10/21/chartex" xmlns:cx3="http://schemas.microsoft.com/office/drawing/2016/5/9/chartex" xmlns:cx4="http://schemas.microsoft.com/office/drawing/2016/5/10/chartex" xmlns:cx5="http://schemas.microsoft.com/office/drawing/2016/5/11/chartex" xmlns:cx6="http://schemas.microsoft.com/office/drawing/2016/5/12/chartex" xmlns:cx7="http://schemas.microsoft.com/office/drawing/2016/5/13/chartex" xmlns:cx8="http://schemas.microsoft.com/office/drawing/2016/5/14/chartex" xmlns:mc="http://schemas.openxmlformats.org/markup-compatibility/2006" xmlns:aink="http://schemas.microsoft.com/office/drawing/2016/ink" xmlns:am3d="http://schemas.microsoft.com/office/drawing/2017/model3d" xmlns:o="urn:schemas-microsoft-com:office:office" xmlns:oel="http://schemas.microsoft.com/office/2019/extlst" xmlns:r="http://schemas.openxmlformats.org/officeDocument/2006/relationships" xmlns:m="http://schemas.openxmlformats.org/officeDocument/2006/math" xmlns:v="urn:schemas-microsoft-com:vml" xmlns:wp14="http://schemas.microsoft.com/office/word/2010/wordprocessingDrawing" xmlns:wp="http://schemas.openxmlformats.org/drawingml/2006/wordprocessingDrawing" xmlns:w10="urn:schemas-microsoft-com:office:word" xmlns:w="http://schemas.openxmlformats.org/wordprocessingml/2006/main" xmlns:w14="http://schemas.microsoft.com/office/word/2010/wordml" xmlns:w15="http://schemas.microsoft.com/office/word/2012/wordml" xmlns:w16cex="http://schemas.microsoft.com/office/word/2018/wordml/cex" xmlns:w16cid="http://schemas.microsoft.com/office/word/2016/wordml/cid" xmlns:w16="http://schemas.microsoft.com/office/word/2018/wordml" xmlns:w16sdtdh="http://schemas.microsoft.com/office/word/2020/wordml/sdtdatahash" xmlns:w16se="http://schemas.microsoft.com/office/word/2015/wordml/symex" xmlns:wpg="http://schemas.microsoft.com/office/word/2010/wordprocessingGroup" xmlns:wpi="http://schemas.microsoft.com/office/word/2010/wordprocessingInk" xmlns:wne="http://schemas.microsoft.com/office/word/2006/wordml" xmlns:wps="http://schemas.microsoft.com/office/word/2010/wordprocessingShape" mc:Ignorable="w14 w15 w16se w16cid w16 w16cex w16sdtdh wp14">
+<w:endnotes xmlns:wpc="http://schemas.microsoft.com/office/word/2010/wordprocessingCanvas" xmlns:cx="http://schemas.microsoft.com/office/drawing/2014/chartex" xmlns:cx1="http://schemas.microsoft.com/office/drawing/2015/9/8/chartex" xmlns:cx2="http://schemas.microsoft.com/office/drawing/2015/10/21/chartex" xmlns:cx3="http://schemas.microsoft.com/office/drawing/2016/5/9/chartex" xmlns:cx4="http://schemas.microsoft.com/office/drawing/2016/5/10/chartex" xmlns:cx5="http://schemas.microsoft.com/office/drawing/2016/5/11/chartex" xmlns:cx6="http://schemas.microsoft.com/office/drawing/2016/5/12/chartex" xmlns:cx7="http://schemas.microsoft.com/office/drawing/2016/5/13/chartex" xmlns:cx8="http://schemas.microsoft.com/office/drawing/2016/5/14/chartex" xmlns:mc="http://schemas.openxmlformats.org/markup-compatibility/2006" xmlns:aink="http://schemas.microsoft.com/office/drawing/2016/ink" xmlns:am3d="http://schemas.microsoft.com/office/drawing/2017/model3d" xmlns:o="urn:schemas-microsoft-com:office:office" xmlns:r="http://schemas.openxmlformats.org/officeDocument/2006/relationships" xmlns:m="http://schemas.openxmlformats.org/officeDocument/2006/math" xmlns:v="urn:schemas-microsoft-com:vml" xmlns:wp14="http://schemas.microsoft.com/office/word/2010/wordprocessingDrawing" xmlns:wp="http://schemas.openxmlformats.org/drawingml/2006/wordprocessingDrawing" xmlns:w10="urn:schemas-microsoft-com:office:word" xmlns:w="http://schemas.openxmlformats.org/wordprocessingml/2006/main" xmlns:w14="http://schemas.microsoft.com/office/word/2010/wordml" xmlns:w15="http://schemas.microsoft.com/office/word/2012/wordml" xmlns:w16cex="http://schemas.microsoft.com/office/word/2018/wordml/cex" xmlns:w16cid="http://schemas.microsoft.com/office/word/2016/wordml/cid" xmlns:w16="http://schemas.microsoft.com/office/word/2018/wordml" xmlns:w16sdtdh="http://schemas.microsoft.com/office/word/2020/wordml/sdtdatahash" xmlns:w16se="http://schemas.microsoft.com/office/word/2015/wordml/symex" xmlns:wpg="http://schemas.microsoft.com/office/word/2010/wordprocessingGroup" xmlns:wpi="http://schemas.microsoft.com/office/word/2010/wordprocessingInk" xmlns:wne="http://schemas.microsoft.com/office/word/2006/wordml" xmlns:wps="http://schemas.microsoft.com/office/word/2010/wordprocessingShape" mc:Ignorable="w14 w15 w16se w16cid w16 w16cex w16sdtdh wp14">
   <w:endnote w:type="separator" w:id="-1">
     <w:p>
       <w:r>
@@ -1603,7 +1826,7 @@
 </file>
 
 <file path=word/footnotes.xml><?xml version="1.0" encoding="utf-8"?>
-<w:footnotes xmlns:wpc="http://schemas.microsoft.com/office/word/2010/wordprocessingCanvas" xmlns:cx="http://schemas.microsoft.com/office/drawing/2014/chartex" xmlns:cx1="http://schemas.microsoft.com/office/drawing/2015/9/8/chartex" xmlns:cx2="http://schemas.microsoft.com/office/drawing/2015/10/21/chartex" xmlns:cx3="http://schemas.microsoft.com/office/drawing/2016/5/9/chartex" xmlns:cx4="http://schemas.microsoft.com/office/drawing/2016/5/10/chartex" xmlns:cx5="http://schemas.microsoft.com/office/drawing/2016/5/11/chartex" xmlns:cx6="http://schemas.microsoft.com/office/drawing/2016/5/12/chartex" xmlns:cx7="http://schemas.microsoft.com/office/drawing/2016/5/13/chartex" xmlns:cx8="http://schemas.microsoft.com/office/drawing/2016/5/14/chartex" xmlns:mc="http://schemas.openxmlformats.org/markup-compatibility/2006" xmlns:aink="http://schemas.microsoft.com/office/drawing/2016/ink" xmlns:am3d="http://schemas.microsoft.com/office/drawing/2017/model3d" xmlns:o="urn:schemas-microsoft-com:office:office" xmlns:oel="http://schemas.microsoft.com/office/2019/extlst" xmlns:r="http://schemas.openxmlformats.org/officeDocument/2006/relationships" xmlns:m="http://schemas.openxmlformats.org/officeDocument/2006/math" xmlns:v="urn:schemas-microsoft-com:vml" xmlns:wp14="http://schemas.microsoft.com/office/word/2010/wordprocessingDrawing" xmlns:wp="http://schemas.openxmlformats.org/drawingml/2006/wordprocessingDrawing" xmlns:w10="urn:schemas-microsoft-com:office:word" xmlns:w="http://schemas.openxmlformats.org/wordprocessingml/2006/main" xmlns:w14="http://schemas.microsoft.com/office/word/2010/wordml" xmlns:w15="http://schemas.microsoft.com/office/word/2012/wordml" xmlns:w16cex="http://schemas.microsoft.com/office/word/2018/wordml/cex" xmlns:w16cid="http://schemas.microsoft.com/office/word/2016/wordml/cid" xmlns:w16="http://schemas.microsoft.com/office/word/2018/wordml" xmlns:w16sdtdh="http://schemas.microsoft.com/office/word/2020/wordml/sdtdatahash" xmlns:w16se="http://schemas.microsoft.com/office/word/2015/wordml/symex" xmlns:wpg="http://schemas.microsoft.com/office/word/2010/wordprocessingGroup" xmlns:wpi="http://schemas.microsoft.com/office/word/2010/wordprocessingInk" xmlns:wne="http://schemas.microsoft.com/office/word/2006/wordml" xmlns:wps="http://schemas.microsoft.com/office/word/2010/wordprocessingShape" mc:Ignorable="w14 w15 w16se w16cid w16 w16cex w16sdtdh wp14">
+<w:footnotes xmlns:wpc="http://schemas.microsoft.com/office/word/2010/wordprocessingCanvas" xmlns:cx="http://schemas.microsoft.com/office/drawing/2014/chartex" xmlns:cx1="http://schemas.microsoft.com/office/drawing/2015/9/8/chartex" xmlns:cx2="http://schemas.microsoft.com/office/drawing/2015/10/21/chartex" xmlns:cx3="http://schemas.microsoft.com/office/drawing/2016/5/9/chartex" xmlns:cx4="http://schemas.microsoft.com/office/drawing/2016/5/10/chartex" xmlns:cx5="http://schemas.microsoft.com/office/drawing/2016/5/11/chartex" xmlns:cx6="http://schemas.microsoft.com/office/drawing/2016/5/12/chartex" xmlns:cx7="http://schemas.microsoft.com/office/drawing/2016/5/13/chartex" xmlns:cx8="http://schemas.microsoft.com/office/drawing/2016/5/14/chartex" xmlns:mc="http://schemas.openxmlformats.org/markup-compatibility/2006" xmlns:aink="http://schemas.microsoft.com/office/drawing/2016/ink" xmlns:am3d="http://schemas.microsoft.com/office/drawing/2017/model3d" xmlns:o="urn:schemas-microsoft-com:office:office" xmlns:r="http://schemas.openxmlformats.org/officeDocument/2006/relationships" xmlns:m="http://schemas.openxmlformats.org/officeDocument/2006/math" xmlns:v="urn:schemas-microsoft-com:vml" xmlns:wp14="http://schemas.microsoft.com/office/word/2010/wordprocessingDrawing" xmlns:wp="http://schemas.openxmlformats.org/drawingml/2006/wordprocessingDrawing" xmlns:w10="urn:schemas-microsoft-com:office:word" xmlns:w="http://schemas.openxmlformats.org/wordprocessingml/2006/main" xmlns:w14="http://schemas.microsoft.com/office/word/2010/wordml" xmlns:w15="http://schemas.microsoft.com/office/word/2012/wordml" xmlns:w16cex="http://schemas.microsoft.com/office/word/2018/wordml/cex" xmlns:w16cid="http://schemas.microsoft.com/office/word/2016/wordml/cid" xmlns:w16="http://schemas.microsoft.com/office/word/2018/wordml" xmlns:w16sdtdh="http://schemas.microsoft.com/office/word/2020/wordml/sdtdatahash" xmlns:w16se="http://schemas.microsoft.com/office/word/2015/wordml/symex" xmlns:wpg="http://schemas.microsoft.com/office/word/2010/wordprocessingGroup" xmlns:wpi="http://schemas.microsoft.com/office/word/2010/wordprocessingInk" xmlns:wne="http://schemas.microsoft.com/office/word/2006/wordml" xmlns:wps="http://schemas.microsoft.com/office/word/2010/wordprocessingShape" mc:Ignorable="w14 w15 w16se w16cid w16 w16cex w16sdtdh wp14">
   <w:footnote w:type="separator" w:id="-1">
     <w:p>
       <w:r>
@@ -1625,7 +1848,7 @@
 </file>
 
 <file path=word/header1.xml><?xml version="1.0" encoding="utf-8"?>
-<w:hdr xmlns:wpc="http://schemas.microsoft.com/office/word/2010/wordprocessingCanvas" xmlns:cx="http://schemas.microsoft.com/office/drawing/2014/chartex" xmlns:cx1="http://schemas.microsoft.com/office/drawing/2015/9/8/chartex" xmlns:cx2="http://schemas.microsoft.com/office/drawing/2015/10/21/chartex" xmlns:cx3="http://schemas.microsoft.com/office/drawing/2016/5/9/chartex" xmlns:cx4="http://schemas.microsoft.com/office/drawing/2016/5/10/chartex" xmlns:cx5="http://schemas.microsoft.com/office/drawing/2016/5/11/chartex" xmlns:cx6="http://schemas.microsoft.com/office/drawing/2016/5/12/chartex" xmlns:cx7="http://schemas.microsoft.com/office/drawing/2016/5/13/chartex" xmlns:cx8="http://schemas.microsoft.com/office/drawing/2016/5/14/chartex" xmlns:mc="http://schemas.openxmlformats.org/markup-compatibility/2006" xmlns:aink="http://schemas.microsoft.com/office/drawing/2016/ink" xmlns:am3d="http://schemas.microsoft.com/office/drawing/2017/model3d" xmlns:o="urn:schemas-microsoft-com:office:office" xmlns:oel="http://schemas.microsoft.com/office/2019/extlst" xmlns:r="http://schemas.openxmlformats.org/officeDocument/2006/relationships" xmlns:m="http://schemas.openxmlformats.org/officeDocument/2006/math" xmlns:v="urn:schemas-microsoft-com:vml" xmlns:wp14="http://schemas.microsoft.com/office/word/2010/wordprocessingDrawing" xmlns:wp="http://schemas.openxmlformats.org/drawingml/2006/wordprocessingDrawing" xmlns:w10="urn:schemas-microsoft-com:office:word" xmlns:w="http://schemas.openxmlformats.org/wordprocessingml/2006/main" xmlns:w14="http://schemas.microsoft.com/office/word/2010/wordml" xmlns:w15="http://schemas.microsoft.com/office/word/2012/wordml" xmlns:w16cex="http://schemas.microsoft.com/office/word/2018/wordml/cex" xmlns:w16cid="http://schemas.microsoft.com/office/word/2016/wordml/cid" xmlns:w16="http://schemas.microsoft.com/office/word/2018/wordml" xmlns:w16sdtdh="http://schemas.microsoft.com/office/word/2020/wordml/sdtdatahash" xmlns:w16se="http://schemas.microsoft.com/office/word/2015/wordml/symex" xmlns:wpg="http://schemas.microsoft.com/office/word/2010/wordprocessingGroup" xmlns:wpi="http://schemas.microsoft.com/office/word/2010/wordprocessingInk" xmlns:wne="http://schemas.microsoft.com/office/word/2006/wordml" xmlns:wps="http://schemas.microsoft.com/office/word/2010/wordprocessingShape" mc:Ignorable="w14 w15 w16se w16cid w16 w16cex w16sdtdh wp14">
+<w:hdr xmlns:wpc="http://schemas.microsoft.com/office/word/2010/wordprocessingCanvas" xmlns:cx="http://schemas.microsoft.com/office/drawing/2014/chartex" xmlns:cx1="http://schemas.microsoft.com/office/drawing/2015/9/8/chartex" xmlns:cx2="http://schemas.microsoft.com/office/drawing/2015/10/21/chartex" xmlns:cx3="http://schemas.microsoft.com/office/drawing/2016/5/9/chartex" xmlns:cx4="http://schemas.microsoft.com/office/drawing/2016/5/10/chartex" xmlns:cx5="http://schemas.microsoft.com/office/drawing/2016/5/11/chartex" xmlns:cx6="http://schemas.microsoft.com/office/drawing/2016/5/12/chartex" xmlns:cx7="http://schemas.microsoft.com/office/drawing/2016/5/13/chartex" xmlns:cx8="http://schemas.microsoft.com/office/drawing/2016/5/14/chartex" xmlns:mc="http://schemas.openxmlformats.org/markup-compatibility/2006" xmlns:aink="http://schemas.microsoft.com/office/drawing/2016/ink" xmlns:am3d="http://schemas.microsoft.com/office/drawing/2017/model3d" xmlns:o="urn:schemas-microsoft-com:office:office" xmlns:r="http://schemas.openxmlformats.org/officeDocument/2006/relationships" xmlns:m="http://schemas.openxmlformats.org/officeDocument/2006/math" xmlns:v="urn:schemas-microsoft-com:vml" xmlns:wp14="http://schemas.microsoft.com/office/word/2010/wordprocessingDrawing" xmlns:wp="http://schemas.openxmlformats.org/drawingml/2006/wordprocessingDrawing" xmlns:w10="urn:schemas-microsoft-com:office:word" xmlns:w="http://schemas.openxmlformats.org/wordprocessingml/2006/main" xmlns:w14="http://schemas.microsoft.com/office/word/2010/wordml" xmlns:w15="http://schemas.microsoft.com/office/word/2012/wordml" xmlns:w16cex="http://schemas.microsoft.com/office/word/2018/wordml/cex" xmlns:w16cid="http://schemas.microsoft.com/office/word/2016/wordml/cid" xmlns:w16="http://schemas.microsoft.com/office/word/2018/wordml" xmlns:w16sdtdh="http://schemas.microsoft.com/office/word/2020/wordml/sdtdatahash" xmlns:w16se="http://schemas.microsoft.com/office/word/2015/wordml/symex" xmlns:wpg="http://schemas.microsoft.com/office/word/2010/wordprocessingGroup" xmlns:wpi="http://schemas.microsoft.com/office/word/2010/wordprocessingInk" xmlns:wne="http://schemas.microsoft.com/office/word/2006/wordml" xmlns:wps="http://schemas.microsoft.com/office/word/2010/wordprocessingShape" mc:Ignorable="w14 w15 w16se w16cid w16 w16cex w16sdtdh wp14">
   <w:p>
     <w:pPr>
       <w:pStyle w:val="Header"/>
@@ -1673,7 +1896,7 @@
 </file>
 
 <file path=word/numbering.xml><?xml version="1.0" encoding="utf-8"?>
-<w:numbering xmlns:wpc="http://schemas.microsoft.com/office/word/2010/wordprocessingCanvas" xmlns:cx="http://schemas.microsoft.com/office/drawing/2014/chartex" xmlns:cx1="http://schemas.microsoft.com/office/drawing/2015/9/8/chartex" xmlns:cx2="http://schemas.microsoft.com/office/drawing/2015/10/21/chartex" xmlns:cx3="http://schemas.microsoft.com/office/drawing/2016/5/9/chartex" xmlns:cx4="http://schemas.microsoft.com/office/drawing/2016/5/10/chartex" xmlns:cx5="http://schemas.microsoft.com/office/drawing/2016/5/11/chartex" xmlns:cx6="http://schemas.microsoft.com/office/drawing/2016/5/12/chartex" xmlns:cx7="http://schemas.microsoft.com/office/drawing/2016/5/13/chartex" xmlns:cx8="http://schemas.microsoft.com/office/drawing/2016/5/14/chartex" xmlns:mc="http://schemas.openxmlformats.org/markup-compatibility/2006" xmlns:aink="http://schemas.microsoft.com/office/drawing/2016/ink" xmlns:am3d="http://schemas.microsoft.com/office/drawing/2017/model3d" xmlns:o="urn:schemas-microsoft-com:office:office" xmlns:oel="http://schemas.microsoft.com/office/2019/extlst" xmlns:r="http://schemas.openxmlformats.org/officeDocument/2006/relationships" xmlns:m="http://schemas.openxmlformats.org/officeDocument/2006/math" xmlns:v="urn:schemas-microsoft-com:vml" xmlns:wp14="http://schemas.microsoft.com/office/word/2010/wordprocessingDrawing" xmlns:wp="http://schemas.openxmlformats.org/drawingml/2006/wordprocessingDrawing" xmlns:w10="urn:schemas-microsoft-com:office:word" xmlns:w="http://schemas.openxmlformats.org/wordprocessingml/2006/main" xmlns:w14="http://schemas.microsoft.com/office/word/2010/wordml" xmlns:w15="http://schemas.microsoft.com/office/word/2012/wordml" xmlns:w16cex="http://schemas.microsoft.com/office/word/2018/wordml/cex" xmlns:w16cid="http://schemas.microsoft.com/office/word/2016/wordml/cid" xmlns:w16="http://schemas.microsoft.com/office/word/2018/wordml" xmlns:w16sdtdh="http://schemas.microsoft.com/office/word/2020/wordml/sdtdatahash" xmlns:w16se="http://schemas.microsoft.com/office/word/2015/wordml/symex" xmlns:wpg="http://schemas.microsoft.com/office/word/2010/wordprocessingGroup" xmlns:wpi="http://schemas.microsoft.com/office/word/2010/wordprocessingInk" xmlns:wne="http://schemas.microsoft.com/office/word/2006/wordml" xmlns:wps="http://schemas.microsoft.com/office/word/2010/wordprocessingShape" mc:Ignorable="w14 w15 w16se w16cid w16 w16cex w16sdtdh wp14">
+<w:numbering xmlns:wpc="http://schemas.microsoft.com/office/word/2010/wordprocessingCanvas" xmlns:cx="http://schemas.microsoft.com/office/drawing/2014/chartex" xmlns:cx1="http://schemas.microsoft.com/office/drawing/2015/9/8/chartex" xmlns:cx2="http://schemas.microsoft.com/office/drawing/2015/10/21/chartex" xmlns:cx3="http://schemas.microsoft.com/office/drawing/2016/5/9/chartex" xmlns:cx4="http://schemas.microsoft.com/office/drawing/2016/5/10/chartex" xmlns:cx5="http://schemas.microsoft.com/office/drawing/2016/5/11/chartex" xmlns:cx6="http://schemas.microsoft.com/office/drawing/2016/5/12/chartex" xmlns:cx7="http://schemas.microsoft.com/office/drawing/2016/5/13/chartex" xmlns:cx8="http://schemas.microsoft.com/office/drawing/2016/5/14/chartex" xmlns:mc="http://schemas.openxmlformats.org/markup-compatibility/2006" xmlns:aink="http://schemas.microsoft.com/office/drawing/2016/ink" xmlns:am3d="http://schemas.microsoft.com/office/drawing/2017/model3d" xmlns:o="urn:schemas-microsoft-com:office:office" xmlns:r="http://schemas.openxmlformats.org/officeDocument/2006/relationships" xmlns:m="http://schemas.openxmlformats.org/officeDocument/2006/math" xmlns:v="urn:schemas-microsoft-com:vml" xmlns:wp14="http://schemas.microsoft.com/office/word/2010/wordprocessingDrawing" xmlns:wp="http://schemas.openxmlformats.org/drawingml/2006/wordprocessingDrawing" xmlns:w10="urn:schemas-microsoft-com:office:word" xmlns:w="http://schemas.openxmlformats.org/wordprocessingml/2006/main" xmlns:w14="http://schemas.microsoft.com/office/word/2010/wordml" xmlns:w15="http://schemas.microsoft.com/office/word/2012/wordml" xmlns:w16cex="http://schemas.microsoft.com/office/word/2018/wordml/cex" xmlns:w16cid="http://schemas.microsoft.com/office/word/2016/wordml/cid" xmlns:w16="http://schemas.microsoft.com/office/word/2018/wordml" xmlns:w16sdtdh="http://schemas.microsoft.com/office/word/2020/wordml/sdtdatahash" xmlns:w16se="http://schemas.microsoft.com/office/word/2015/wordml/symex" xmlns:wpg="http://schemas.microsoft.com/office/word/2010/wordprocessingGroup" xmlns:wpi="http://schemas.microsoft.com/office/word/2010/wordprocessingInk" xmlns:wne="http://schemas.microsoft.com/office/word/2006/wordml" xmlns:wps="http://schemas.microsoft.com/office/word/2010/wordprocessingShape" mc:Ignorable="w14 w15 w16se w16cid w16 w16cex w16sdtdh wp14">
   <w:abstractNum w:abstractNumId="0" w15:restartNumberingAfterBreak="0">
     <w:nsid w:val="007E19EB"/>
     <w:multiLevelType w:val="multilevel"/>
@@ -2091,6 +2314,119 @@
     </w:lvl>
   </w:abstractNum>
   <w:abstractNum w:abstractNumId="4" w15:restartNumberingAfterBreak="0">
+    <w:nsid w:val="18F53205"/>
+    <w:multiLevelType w:val="hybridMultilevel"/>
+    <w:tmpl w:val="69E6228E"/>
+    <w:lvl w:ilvl="0" w:tplc="08090001">
+      <w:start w:val="1"/>
+      <w:numFmt w:val="bullet"/>
+      <w:lvlText w:val=""/>
+      <w:lvlJc w:val="left"/>
+      <w:pPr>
+        <w:ind w:left="720" w:hanging="360"/>
+      </w:pPr>
+      <w:rPr>
+        <w:rFonts w:ascii="Symbol" w:hAnsi="Symbol" w:hint="default"/>
+      </w:rPr>
+    </w:lvl>
+    <w:lvl w:ilvl="1" w:tplc="08090003" w:tentative="1">
+      <w:start w:val="1"/>
+      <w:numFmt w:val="bullet"/>
+      <w:lvlText w:val="o"/>
+      <w:lvlJc w:val="left"/>
+      <w:pPr>
+        <w:ind w:left="1440" w:hanging="360"/>
+      </w:pPr>
+      <w:rPr>
+        <w:rFonts w:ascii="Courier New" w:hAnsi="Courier New" w:cs="Courier New" w:hint="default"/>
+      </w:rPr>
+    </w:lvl>
+    <w:lvl w:ilvl="2" w:tplc="08090005" w:tentative="1">
+      <w:start w:val="1"/>
+      <w:numFmt w:val="bullet"/>
+      <w:lvlText w:val=""/>
+      <w:lvlJc w:val="left"/>
+      <w:pPr>
+        <w:ind w:left="2160" w:hanging="360"/>
+      </w:pPr>
+      <w:rPr>
+        <w:rFonts w:ascii="Wingdings" w:hAnsi="Wingdings" w:hint="default"/>
+      </w:rPr>
+    </w:lvl>
+    <w:lvl w:ilvl="3" w:tplc="08090001" w:tentative="1">
+      <w:start w:val="1"/>
+      <w:numFmt w:val="bullet"/>
+      <w:lvlText w:val=""/>
+      <w:lvlJc w:val="left"/>
+      <w:pPr>
+        <w:ind w:left="2880" w:hanging="360"/>
+      </w:pPr>
+      <w:rPr>
+        <w:rFonts w:ascii="Symbol" w:hAnsi="Symbol" w:hint="default"/>
+      </w:rPr>
+    </w:lvl>
+    <w:lvl w:ilvl="4" w:tplc="08090003" w:tentative="1">
+      <w:start w:val="1"/>
+      <w:numFmt w:val="bullet"/>
+      <w:lvlText w:val="o"/>
+      <w:lvlJc w:val="left"/>
+      <w:pPr>
+        <w:ind w:left="3600" w:hanging="360"/>
+      </w:pPr>
+      <w:rPr>
+        <w:rFonts w:ascii="Courier New" w:hAnsi="Courier New" w:cs="Courier New" w:hint="default"/>
+      </w:rPr>
+    </w:lvl>
+    <w:lvl w:ilvl="5" w:tplc="08090005" w:tentative="1">
+      <w:start w:val="1"/>
+      <w:numFmt w:val="bullet"/>
+      <w:lvlText w:val=""/>
+      <w:lvlJc w:val="left"/>
+      <w:pPr>
+        <w:ind w:left="4320" w:hanging="360"/>
+      </w:pPr>
+      <w:rPr>
+        <w:rFonts w:ascii="Wingdings" w:hAnsi="Wingdings" w:hint="default"/>
+      </w:rPr>
+    </w:lvl>
+    <w:lvl w:ilvl="6" w:tplc="08090001" w:tentative="1">
+      <w:start w:val="1"/>
+      <w:numFmt w:val="bullet"/>
+      <w:lvlText w:val=""/>
+      <w:lvlJc w:val="left"/>
+      <w:pPr>
+        <w:ind w:left="5040" w:hanging="360"/>
+      </w:pPr>
+      <w:rPr>
+        <w:rFonts w:ascii="Symbol" w:hAnsi="Symbol" w:hint="default"/>
+      </w:rPr>
+    </w:lvl>
+    <w:lvl w:ilvl="7" w:tplc="08090003" w:tentative="1">
+      <w:start w:val="1"/>
+      <w:numFmt w:val="bullet"/>
+      <w:lvlText w:val="o"/>
+      <w:lvlJc w:val="left"/>
+      <w:pPr>
+        <w:ind w:left="5760" w:hanging="360"/>
+      </w:pPr>
+      <w:rPr>
+        <w:rFonts w:ascii="Courier New" w:hAnsi="Courier New" w:cs="Courier New" w:hint="default"/>
+      </w:rPr>
+    </w:lvl>
+    <w:lvl w:ilvl="8" w:tplc="08090005" w:tentative="1">
+      <w:start w:val="1"/>
+      <w:numFmt w:val="bullet"/>
+      <w:lvlText w:val=""/>
+      <w:lvlJc w:val="left"/>
+      <w:pPr>
+        <w:ind w:left="6480" w:hanging="360"/>
+      </w:pPr>
+      <w:rPr>
+        <w:rFonts w:ascii="Wingdings" w:hAnsi="Wingdings" w:hint="default"/>
+      </w:rPr>
+    </w:lvl>
+  </w:abstractNum>
+  <w:abstractNum w:abstractNumId="5" w15:restartNumberingAfterBreak="0">
     <w:nsid w:val="1B4151F3"/>
     <w:multiLevelType w:val="multilevel"/>
     <w:tmpl w:val="618EECD8"/>
@@ -2194,7 +2530,7 @@
       </w:rPr>
     </w:lvl>
   </w:abstractNum>
-  <w:abstractNum w:abstractNumId="5" w15:restartNumberingAfterBreak="0">
+  <w:abstractNum w:abstractNumId="6" w15:restartNumberingAfterBreak="0">
     <w:nsid w:val="1EA671B0"/>
     <w:multiLevelType w:val="multilevel"/>
     <w:tmpl w:val="5DCA6434"/>
@@ -2298,7 +2634,7 @@
       </w:rPr>
     </w:lvl>
   </w:abstractNum>
-  <w:abstractNum w:abstractNumId="6" w15:restartNumberingAfterBreak="0">
+  <w:abstractNum w:abstractNumId="7" w15:restartNumberingAfterBreak="0">
     <w:nsid w:val="287E14CD"/>
     <w:multiLevelType w:val="multilevel"/>
     <w:tmpl w:val="4A22480E"/>
@@ -2402,7 +2738,7 @@
       </w:rPr>
     </w:lvl>
   </w:abstractNum>
-  <w:abstractNum w:abstractNumId="7" w15:restartNumberingAfterBreak="0">
+  <w:abstractNum w:abstractNumId="8" w15:restartNumberingAfterBreak="0">
     <w:nsid w:val="2CFD2EF0"/>
     <w:multiLevelType w:val="multilevel"/>
     <w:tmpl w:val="E3E2FFEE"/>
@@ -2506,7 +2842,7 @@
       </w:rPr>
     </w:lvl>
   </w:abstractNum>
-  <w:abstractNum w:abstractNumId="8" w15:restartNumberingAfterBreak="0">
+  <w:abstractNum w:abstractNumId="9" w15:restartNumberingAfterBreak="0">
     <w:nsid w:val="3B64259C"/>
     <w:multiLevelType w:val="multilevel"/>
     <w:tmpl w:val="FB34C16E"/>
@@ -2610,7 +2946,7 @@
       </w:rPr>
     </w:lvl>
   </w:abstractNum>
-  <w:abstractNum w:abstractNumId="9" w15:restartNumberingAfterBreak="0">
+  <w:abstractNum w:abstractNumId="10" w15:restartNumberingAfterBreak="0">
     <w:nsid w:val="3F2E0D95"/>
     <w:multiLevelType w:val="multilevel"/>
     <w:tmpl w:val="77768942"/>
@@ -2714,7 +3050,7 @@
       </w:rPr>
     </w:lvl>
   </w:abstractNum>
-  <w:abstractNum w:abstractNumId="10" w15:restartNumberingAfterBreak="0">
+  <w:abstractNum w:abstractNumId="11" w15:restartNumberingAfterBreak="0">
     <w:nsid w:val="49C1283A"/>
     <w:multiLevelType w:val="multilevel"/>
     <w:tmpl w:val="F67CBD00"/>
@@ -2818,7 +3154,7 @@
       </w:rPr>
     </w:lvl>
   </w:abstractNum>
-  <w:abstractNum w:abstractNumId="11" w15:restartNumberingAfterBreak="0">
+  <w:abstractNum w:abstractNumId="12" w15:restartNumberingAfterBreak="0">
     <w:nsid w:val="4F813BD1"/>
     <w:multiLevelType w:val="multilevel"/>
     <w:tmpl w:val="19F0771A"/>
@@ -2922,7 +3258,233 @@
       </w:rPr>
     </w:lvl>
   </w:abstractNum>
-  <w:abstractNum w:abstractNumId="12" w15:restartNumberingAfterBreak="0">
+  <w:abstractNum w:abstractNumId="13" w15:restartNumberingAfterBreak="0">
+    <w:nsid w:val="5FED63BA"/>
+    <w:multiLevelType w:val="hybridMultilevel"/>
+    <w:tmpl w:val="5F04B7BE"/>
+    <w:lvl w:ilvl="0" w:tplc="08090001">
+      <w:start w:val="1"/>
+      <w:numFmt w:val="bullet"/>
+      <w:lvlText w:val=""/>
+      <w:lvlJc w:val="left"/>
+      <w:pPr>
+        <w:ind w:left="720" w:hanging="360"/>
+      </w:pPr>
+      <w:rPr>
+        <w:rFonts w:ascii="Symbol" w:hAnsi="Symbol" w:hint="default"/>
+      </w:rPr>
+    </w:lvl>
+    <w:lvl w:ilvl="1" w:tplc="08090003" w:tentative="1">
+      <w:start w:val="1"/>
+      <w:numFmt w:val="bullet"/>
+      <w:lvlText w:val="o"/>
+      <w:lvlJc w:val="left"/>
+      <w:pPr>
+        <w:ind w:left="1440" w:hanging="360"/>
+      </w:pPr>
+      <w:rPr>
+        <w:rFonts w:ascii="Courier New" w:hAnsi="Courier New" w:cs="Courier New" w:hint="default"/>
+      </w:rPr>
+    </w:lvl>
+    <w:lvl w:ilvl="2" w:tplc="08090005" w:tentative="1">
+      <w:start w:val="1"/>
+      <w:numFmt w:val="bullet"/>
+      <w:lvlText w:val=""/>
+      <w:lvlJc w:val="left"/>
+      <w:pPr>
+        <w:ind w:left="2160" w:hanging="360"/>
+      </w:pPr>
+      <w:rPr>
+        <w:rFonts w:ascii="Wingdings" w:hAnsi="Wingdings" w:hint="default"/>
+      </w:rPr>
+    </w:lvl>
+    <w:lvl w:ilvl="3" w:tplc="08090001" w:tentative="1">
+      <w:start w:val="1"/>
+      <w:numFmt w:val="bullet"/>
+      <w:lvlText w:val=""/>
+      <w:lvlJc w:val="left"/>
+      <w:pPr>
+        <w:ind w:left="2880" w:hanging="360"/>
+      </w:pPr>
+      <w:rPr>
+        <w:rFonts w:ascii="Symbol" w:hAnsi="Symbol" w:hint="default"/>
+      </w:rPr>
+    </w:lvl>
+    <w:lvl w:ilvl="4" w:tplc="08090003" w:tentative="1">
+      <w:start w:val="1"/>
+      <w:numFmt w:val="bullet"/>
+      <w:lvlText w:val="o"/>
+      <w:lvlJc w:val="left"/>
+      <w:pPr>
+        <w:ind w:left="3600" w:hanging="360"/>
+      </w:pPr>
+      <w:rPr>
+        <w:rFonts w:ascii="Courier New" w:hAnsi="Courier New" w:cs="Courier New" w:hint="default"/>
+      </w:rPr>
+    </w:lvl>
+    <w:lvl w:ilvl="5" w:tplc="08090005" w:tentative="1">
+      <w:start w:val="1"/>
+      <w:numFmt w:val="bullet"/>
+      <w:lvlText w:val=""/>
+      <w:lvlJc w:val="left"/>
+      <w:pPr>
+        <w:ind w:left="4320" w:hanging="360"/>
+      </w:pPr>
+      <w:rPr>
+        <w:rFonts w:ascii="Wingdings" w:hAnsi="Wingdings" w:hint="default"/>
+      </w:rPr>
+    </w:lvl>
+    <w:lvl w:ilvl="6" w:tplc="08090001" w:tentative="1">
+      <w:start w:val="1"/>
+      <w:numFmt w:val="bullet"/>
+      <w:lvlText w:val=""/>
+      <w:lvlJc w:val="left"/>
+      <w:pPr>
+        <w:ind w:left="5040" w:hanging="360"/>
+      </w:pPr>
+      <w:rPr>
+        <w:rFonts w:ascii="Symbol" w:hAnsi="Symbol" w:hint="default"/>
+      </w:rPr>
+    </w:lvl>
+    <w:lvl w:ilvl="7" w:tplc="08090003" w:tentative="1">
+      <w:start w:val="1"/>
+      <w:numFmt w:val="bullet"/>
+      <w:lvlText w:val="o"/>
+      <w:lvlJc w:val="left"/>
+      <w:pPr>
+        <w:ind w:left="5760" w:hanging="360"/>
+      </w:pPr>
+      <w:rPr>
+        <w:rFonts w:ascii="Courier New" w:hAnsi="Courier New" w:cs="Courier New" w:hint="default"/>
+      </w:rPr>
+    </w:lvl>
+    <w:lvl w:ilvl="8" w:tplc="08090005" w:tentative="1">
+      <w:start w:val="1"/>
+      <w:numFmt w:val="bullet"/>
+      <w:lvlText w:val=""/>
+      <w:lvlJc w:val="left"/>
+      <w:pPr>
+        <w:ind w:left="6480" w:hanging="360"/>
+      </w:pPr>
+      <w:rPr>
+        <w:rFonts w:ascii="Wingdings" w:hAnsi="Wingdings" w:hint="default"/>
+      </w:rPr>
+    </w:lvl>
+  </w:abstractNum>
+  <w:abstractNum w:abstractNumId="14" w15:restartNumberingAfterBreak="0">
+    <w:nsid w:val="64380839"/>
+    <w:multiLevelType w:val="hybridMultilevel"/>
+    <w:tmpl w:val="5B02D106"/>
+    <w:lvl w:ilvl="0" w:tplc="08090001">
+      <w:start w:val="1"/>
+      <w:numFmt w:val="bullet"/>
+      <w:lvlText w:val=""/>
+      <w:lvlJc w:val="left"/>
+      <w:pPr>
+        <w:ind w:left="720" w:hanging="360"/>
+      </w:pPr>
+      <w:rPr>
+        <w:rFonts w:ascii="Symbol" w:hAnsi="Symbol" w:hint="default"/>
+      </w:rPr>
+    </w:lvl>
+    <w:lvl w:ilvl="1" w:tplc="08090003" w:tentative="1">
+      <w:start w:val="1"/>
+      <w:numFmt w:val="bullet"/>
+      <w:lvlText w:val="o"/>
+      <w:lvlJc w:val="left"/>
+      <w:pPr>
+        <w:ind w:left="1440" w:hanging="360"/>
+      </w:pPr>
+      <w:rPr>
+        <w:rFonts w:ascii="Courier New" w:hAnsi="Courier New" w:cs="Courier New" w:hint="default"/>
+      </w:rPr>
+    </w:lvl>
+    <w:lvl w:ilvl="2" w:tplc="08090005" w:tentative="1">
+      <w:start w:val="1"/>
+      <w:numFmt w:val="bullet"/>
+      <w:lvlText w:val=""/>
+      <w:lvlJc w:val="left"/>
+      <w:pPr>
+        <w:ind w:left="2160" w:hanging="360"/>
+      </w:pPr>
+      <w:rPr>
+        <w:rFonts w:ascii="Wingdings" w:hAnsi="Wingdings" w:hint="default"/>
+      </w:rPr>
+    </w:lvl>
+    <w:lvl w:ilvl="3" w:tplc="08090001" w:tentative="1">
+      <w:start w:val="1"/>
+      <w:numFmt w:val="bullet"/>
+      <w:lvlText w:val=""/>
+      <w:lvlJc w:val="left"/>
+      <w:pPr>
+        <w:ind w:left="2880" w:hanging="360"/>
+      </w:pPr>
+      <w:rPr>
+        <w:rFonts w:ascii="Symbol" w:hAnsi="Symbol" w:hint="default"/>
+      </w:rPr>
+    </w:lvl>
+    <w:lvl w:ilvl="4" w:tplc="08090003" w:tentative="1">
+      <w:start w:val="1"/>
+      <w:numFmt w:val="bullet"/>
+      <w:lvlText w:val="o"/>
+      <w:lvlJc w:val="left"/>
+      <w:pPr>
+        <w:ind w:left="3600" w:hanging="360"/>
+      </w:pPr>
+      <w:rPr>
+        <w:rFonts w:ascii="Courier New" w:hAnsi="Courier New" w:cs="Courier New" w:hint="default"/>
+      </w:rPr>
+    </w:lvl>
+    <w:lvl w:ilvl="5" w:tplc="08090005" w:tentative="1">
+      <w:start w:val="1"/>
+      <w:numFmt w:val="bullet"/>
+      <w:lvlText w:val=""/>
+      <w:lvlJc w:val="left"/>
+      <w:pPr>
+        <w:ind w:left="4320" w:hanging="360"/>
+      </w:pPr>
+      <w:rPr>
+        <w:rFonts w:ascii="Wingdings" w:hAnsi="Wingdings" w:hint="default"/>
+      </w:rPr>
+    </w:lvl>
+    <w:lvl w:ilvl="6" w:tplc="08090001" w:tentative="1">
+      <w:start w:val="1"/>
+      <w:numFmt w:val="bullet"/>
+      <w:lvlText w:val=""/>
+      <w:lvlJc w:val="left"/>
+      <w:pPr>
+        <w:ind w:left="5040" w:hanging="360"/>
+      </w:pPr>
+      <w:rPr>
+        <w:rFonts w:ascii="Symbol" w:hAnsi="Symbol" w:hint="default"/>
+      </w:rPr>
+    </w:lvl>
+    <w:lvl w:ilvl="7" w:tplc="08090003" w:tentative="1">
+      <w:start w:val="1"/>
+      <w:numFmt w:val="bullet"/>
+      <w:lvlText w:val="o"/>
+      <w:lvlJc w:val="left"/>
+      <w:pPr>
+        <w:ind w:left="5760" w:hanging="360"/>
+      </w:pPr>
+      <w:rPr>
+        <w:rFonts w:ascii="Courier New" w:hAnsi="Courier New" w:cs="Courier New" w:hint="default"/>
+      </w:rPr>
+    </w:lvl>
+    <w:lvl w:ilvl="8" w:tplc="08090005" w:tentative="1">
+      <w:start w:val="1"/>
+      <w:numFmt w:val="bullet"/>
+      <w:lvlText w:val=""/>
+      <w:lvlJc w:val="left"/>
+      <w:pPr>
+        <w:ind w:left="6480" w:hanging="360"/>
+      </w:pPr>
+      <w:rPr>
+        <w:rFonts w:ascii="Wingdings" w:hAnsi="Wingdings" w:hint="default"/>
+      </w:rPr>
+    </w:lvl>
+  </w:abstractNum>
+  <w:abstractNum w:abstractNumId="15" w15:restartNumberingAfterBreak="0">
     <w:nsid w:val="6D1E58EC"/>
     <w:multiLevelType w:val="multilevel"/>
     <w:tmpl w:val="4DD8D2C8"/>
@@ -3026,44 +3588,53 @@
       </w:rPr>
     </w:lvl>
   </w:abstractNum>
-  <w:num w:numId="1" w16cid:durableId="1227033737">
+  <w:num w:numId="1">
+    <w:abstractNumId w:val="6"/>
+  </w:num>
+  <w:num w:numId="2">
+    <w:abstractNumId w:val="10"/>
+  </w:num>
+  <w:num w:numId="3">
+    <w:abstractNumId w:val="1"/>
+  </w:num>
+  <w:num w:numId="4">
     <w:abstractNumId w:val="5"/>
   </w:num>
-  <w:num w:numId="2" w16cid:durableId="536433344">
+  <w:num w:numId="5">
+    <w:abstractNumId w:val="11"/>
+  </w:num>
+  <w:num w:numId="6">
+    <w:abstractNumId w:val="2"/>
+  </w:num>
+  <w:num w:numId="7">
+    <w:abstractNumId w:val="3"/>
+  </w:num>
+  <w:num w:numId="8">
+    <w:abstractNumId w:val="7"/>
+  </w:num>
+  <w:num w:numId="9">
+    <w:abstractNumId w:val="8"/>
+  </w:num>
+  <w:num w:numId="10">
+    <w:abstractNumId w:val="15"/>
+  </w:num>
+  <w:num w:numId="11">
     <w:abstractNumId w:val="9"/>
   </w:num>
-  <w:num w:numId="3" w16cid:durableId="1213928742">
-    <w:abstractNumId w:val="1"/>
+  <w:num w:numId="12">
+    <w:abstractNumId w:val="0"/>
   </w:num>
-  <w:num w:numId="4" w16cid:durableId="1559047149">
+  <w:num w:numId="13">
+    <w:abstractNumId w:val="12"/>
+  </w:num>
+  <w:num w:numId="14">
+    <w:abstractNumId w:val="13"/>
+  </w:num>
+  <w:num w:numId="15">
     <w:abstractNumId w:val="4"/>
   </w:num>
-  <w:num w:numId="5" w16cid:durableId="492257163">
-    <w:abstractNumId w:val="10"/>
-  </w:num>
-  <w:num w:numId="6" w16cid:durableId="1616982319">
-    <w:abstractNumId w:val="2"/>
-  </w:num>
-  <w:num w:numId="7" w16cid:durableId="1005403222">
-    <w:abstractNumId w:val="3"/>
-  </w:num>
-  <w:num w:numId="8" w16cid:durableId="1518543615">
-    <w:abstractNumId w:val="6"/>
-  </w:num>
-  <w:num w:numId="9" w16cid:durableId="8989248">
-    <w:abstractNumId w:val="7"/>
-  </w:num>
-  <w:num w:numId="10" w16cid:durableId="1969773373">
-    <w:abstractNumId w:val="12"/>
-  </w:num>
-  <w:num w:numId="11" w16cid:durableId="114251267">
-    <w:abstractNumId w:val="8"/>
-  </w:num>
-  <w:num w:numId="12" w16cid:durableId="1453397287">
-    <w:abstractNumId w:val="0"/>
-  </w:num>
-  <w:num w:numId="13" w16cid:durableId="1444497013">
-    <w:abstractNumId w:val="11"/>
+  <w:num w:numId="16">
+    <w:abstractNumId w:val="14"/>
   </w:num>
 </w:numbering>
 </file>
@@ -3919,4 +4490,16 @@
     </a:ext>
   </a:extLst>
 </a:theme>
+</file>
+
+<file path=customXml/item1.xml><?xml version="1.0" encoding="utf-8"?>
+<b:Sources xmlns:b="http://schemas.openxmlformats.org/officeDocument/2006/bibliography" xmlns="http://schemas.openxmlformats.org/officeDocument/2006/bibliography" SelectedStyle="\HarvardAnglia2008OfficeOnline.xsl" StyleName="Harvard - Anglia" Version="2008"/>
+</file>
+
+<file path=customXml/itemProps1.xml><?xml version="1.0" encoding="utf-8"?>
+<ds:datastoreItem xmlns:ds="http://schemas.openxmlformats.org/officeDocument/2006/customXml" ds:itemID="{87FAAA61-FDED-44A4-B417-B1A1A21D8DE7}">
+  <ds:schemaRefs>
+    <ds:schemaRef ds:uri="http://schemas.openxmlformats.org/officeDocument/2006/bibliography"/>
+  </ds:schemaRefs>
+</ds:datastoreItem>
 </file>
</xml_diff>